<commit_message>
Add useReducer Render to React Render
</commit_message>
<xml_diff>
--- a/React Render.docx
+++ b/React Render.docx
@@ -905,6 +905,28 @@
         <w:t>UseState</w:t>
       </w:r>
       <w:proofErr w:type="spellEnd"/>
+      <w:r>
+        <w:rPr>
+          <w:b/>
+          <w:bCs/>
+          <w:color w:val="FF0000"/>
+          <w:sz w:val="40"/>
+          <w:szCs w:val="40"/>
+        </w:rPr>
+        <w:t xml:space="preserve"> &amp; </w:t>
+      </w:r>
+      <w:proofErr w:type="spellStart"/>
+      <w:r>
+        <w:rPr>
+          <w:b/>
+          <w:bCs/>
+          <w:color w:val="FF0000"/>
+          <w:sz w:val="40"/>
+          <w:szCs w:val="40"/>
+        </w:rPr>
+        <w:t>useReducer</w:t>
+      </w:r>
+      <w:proofErr w:type="spellEnd"/>
     </w:p>
     <w:p>
       <w:pPr>
@@ -972,6 +994,7 @@
         <w:rPr>
           <w:b/>
           <w:bCs/>
+          <w:noProof/>
           <w:color w:val="FF0000"/>
           <w:sz w:val="40"/>
           <w:szCs w:val="40"/>
@@ -2577,6 +2600,8 @@
           <w:szCs w:val="32"/>
         </w:rPr>
       </w:pPr>
+      <w:proofErr w:type="spellStart"/>
+      <w:proofErr w:type="gramStart"/>
       <w:r>
         <w:rPr>
           <w:b/>
@@ -2585,9 +2610,2300 @@
           <w:sz w:val="32"/>
           <w:szCs w:val="32"/>
         </w:rPr>
-        <w:t>L’</w:t>
-      </w:r>
-      <w:r>
+        <w:t>useReducer</w:t>
+      </w:r>
+      <w:proofErr w:type="spellEnd"/>
+      <w:proofErr w:type="gramEnd"/>
+    </w:p>
+    <w:p>
+      <w:pPr>
+        <w:shd w:val="clear" w:color="auto" w:fill="1E1E1E"/>
+        <w:spacing w:after="0" w:line="285" w:lineRule="atLeast"/>
+        <w:ind w:left="360"/>
+        <w:rPr>
+          <w:rFonts w:ascii="Consolas" w:eastAsia="Times New Roman" w:hAnsi="Consolas" w:cs="Times New Roman"/>
+          <w:color w:val="D4D4D4"/>
+          <w:sz w:val="21"/>
+          <w:szCs w:val="21"/>
+          <w:lang w:val="en-US" w:eastAsia="fr-FR"/>
+        </w:rPr>
+      </w:pPr>
+      <w:r>
+        <w:rPr>
+          <w:rFonts w:ascii="Consolas" w:eastAsia="Times New Roman" w:hAnsi="Consolas" w:cs="Times New Roman"/>
+          <w:color w:val="C586C0"/>
+          <w:sz w:val="21"/>
+          <w:szCs w:val="21"/>
+          <w:lang w:val="en-US" w:eastAsia="fr-FR"/>
+        </w:rPr>
+        <w:t>i</w:t>
+      </w:r>
+      <w:r>
+        <w:rPr>
+          <w:rFonts w:ascii="Consolas" w:eastAsia="Times New Roman" w:hAnsi="Consolas" w:cs="Times New Roman"/>
+          <w:color w:val="C586C0"/>
+          <w:sz w:val="21"/>
+          <w:szCs w:val="21"/>
+          <w:lang w:val="en-US" w:eastAsia="fr-FR"/>
+        </w:rPr>
+        <w:t>mport</w:t>
+      </w:r>
+      <w:r>
+        <w:rPr>
+          <w:rFonts w:ascii="Consolas" w:eastAsia="Times New Roman" w:hAnsi="Consolas" w:cs="Times New Roman"/>
+          <w:color w:val="D4D4D4"/>
+          <w:sz w:val="21"/>
+          <w:szCs w:val="21"/>
+          <w:lang w:val="en-US" w:eastAsia="fr-FR"/>
+        </w:rPr>
+        <w:t xml:space="preserve"> </w:t>
+      </w:r>
+      <w:proofErr w:type="gramStart"/>
+      <w:r>
+        <w:rPr>
+          <w:rFonts w:ascii="Consolas" w:eastAsia="Times New Roman" w:hAnsi="Consolas" w:cs="Times New Roman"/>
+          <w:color w:val="9CDCFE"/>
+          <w:sz w:val="21"/>
+          <w:szCs w:val="21"/>
+          <w:lang w:val="en-US" w:eastAsia="fr-FR"/>
+        </w:rPr>
+        <w:t>React</w:t>
+      </w:r>
+      <w:r>
+        <w:rPr>
+          <w:rFonts w:ascii="Consolas" w:eastAsia="Times New Roman" w:hAnsi="Consolas" w:cs="Times New Roman"/>
+          <w:color w:val="D4D4D4"/>
+          <w:sz w:val="21"/>
+          <w:szCs w:val="21"/>
+          <w:lang w:val="en-US" w:eastAsia="fr-FR"/>
+        </w:rPr>
+        <w:t>,{</w:t>
+      </w:r>
+      <w:proofErr w:type="spellStart"/>
+      <w:proofErr w:type="gramEnd"/>
+      <w:r>
+        <w:rPr>
+          <w:rFonts w:ascii="Consolas" w:eastAsia="Times New Roman" w:hAnsi="Consolas" w:cs="Times New Roman"/>
+          <w:color w:val="9CDCFE"/>
+          <w:sz w:val="21"/>
+          <w:szCs w:val="21"/>
+          <w:lang w:val="en-US" w:eastAsia="fr-FR"/>
+        </w:rPr>
+        <w:t>useReducer</w:t>
+      </w:r>
+      <w:proofErr w:type="spellEnd"/>
+      <w:r>
+        <w:rPr>
+          <w:rFonts w:ascii="Consolas" w:eastAsia="Times New Roman" w:hAnsi="Consolas" w:cs="Times New Roman"/>
+          <w:color w:val="D4D4D4"/>
+          <w:sz w:val="21"/>
+          <w:szCs w:val="21"/>
+          <w:lang w:val="en-US" w:eastAsia="fr-FR"/>
+        </w:rPr>
+        <w:t xml:space="preserve">} </w:t>
+      </w:r>
+      <w:r>
+        <w:rPr>
+          <w:rFonts w:ascii="Consolas" w:eastAsia="Times New Roman" w:hAnsi="Consolas" w:cs="Times New Roman"/>
+          <w:color w:val="C586C0"/>
+          <w:sz w:val="21"/>
+          <w:szCs w:val="21"/>
+          <w:lang w:val="en-US" w:eastAsia="fr-FR"/>
+        </w:rPr>
+        <w:t>from</w:t>
+      </w:r>
+      <w:r>
+        <w:rPr>
+          <w:rFonts w:ascii="Consolas" w:eastAsia="Times New Roman" w:hAnsi="Consolas" w:cs="Times New Roman"/>
+          <w:color w:val="D4D4D4"/>
+          <w:sz w:val="21"/>
+          <w:szCs w:val="21"/>
+          <w:lang w:val="en-US" w:eastAsia="fr-FR"/>
+        </w:rPr>
+        <w:t xml:space="preserve"> </w:t>
+      </w:r>
+      <w:r>
+        <w:rPr>
+          <w:rFonts w:ascii="Consolas" w:eastAsia="Times New Roman" w:hAnsi="Consolas" w:cs="Times New Roman"/>
+          <w:color w:val="CE9178"/>
+          <w:sz w:val="21"/>
+          <w:szCs w:val="21"/>
+          <w:lang w:val="en-US" w:eastAsia="fr-FR"/>
+        </w:rPr>
+        <w:t>'react'</w:t>
+      </w:r>
+    </w:p>
+    <w:p>
+      <w:pPr>
+        <w:shd w:val="clear" w:color="auto" w:fill="1E1E1E"/>
+        <w:spacing w:after="0" w:line="285" w:lineRule="atLeast"/>
+        <w:ind w:left="360"/>
+        <w:rPr>
+          <w:rFonts w:ascii="Consolas" w:eastAsia="Times New Roman" w:hAnsi="Consolas" w:cs="Times New Roman"/>
+          <w:color w:val="D4D4D4"/>
+          <w:sz w:val="21"/>
+          <w:szCs w:val="21"/>
+          <w:lang w:val="en-US" w:eastAsia="fr-FR"/>
+        </w:rPr>
+      </w:pPr>
+    </w:p>
+    <w:p>
+      <w:pPr>
+        <w:shd w:val="clear" w:color="auto" w:fill="1E1E1E"/>
+        <w:spacing w:after="0" w:line="285" w:lineRule="atLeast"/>
+        <w:ind w:left="360"/>
+        <w:rPr>
+          <w:rFonts w:ascii="Consolas" w:eastAsia="Times New Roman" w:hAnsi="Consolas" w:cs="Times New Roman"/>
+          <w:color w:val="D4D4D4"/>
+          <w:sz w:val="21"/>
+          <w:szCs w:val="21"/>
+          <w:lang w:eastAsia="fr-FR"/>
+        </w:rPr>
+      </w:pPr>
+      <w:r>
+        <w:rPr>
+          <w:rFonts w:ascii="Consolas" w:eastAsia="Times New Roman" w:hAnsi="Consolas" w:cs="Times New Roman"/>
+          <w:color w:val="D4D4D4"/>
+          <w:sz w:val="21"/>
+          <w:szCs w:val="21"/>
+          <w:lang w:val="en-US" w:eastAsia="fr-FR"/>
+        </w:rPr>
+        <w:t>   </w:t>
+      </w:r>
+      <w:proofErr w:type="spellStart"/>
+      <w:proofErr w:type="gramStart"/>
+      <w:r>
+        <w:rPr>
+          <w:rFonts w:ascii="Consolas" w:eastAsia="Times New Roman" w:hAnsi="Consolas" w:cs="Times New Roman"/>
+          <w:color w:val="569CD6"/>
+          <w:sz w:val="21"/>
+          <w:szCs w:val="21"/>
+          <w:lang w:eastAsia="fr-FR"/>
+        </w:rPr>
+        <w:t>const</w:t>
+      </w:r>
+      <w:proofErr w:type="spellEnd"/>
+      <w:proofErr w:type="gramEnd"/>
+      <w:r>
+        <w:rPr>
+          <w:rFonts w:ascii="Consolas" w:eastAsia="Times New Roman" w:hAnsi="Consolas" w:cs="Times New Roman"/>
+          <w:color w:val="D4D4D4"/>
+          <w:sz w:val="21"/>
+          <w:szCs w:val="21"/>
+          <w:lang w:eastAsia="fr-FR"/>
+        </w:rPr>
+        <w:t xml:space="preserve"> </w:t>
+      </w:r>
+      <w:proofErr w:type="spellStart"/>
+      <w:r>
+        <w:rPr>
+          <w:rFonts w:ascii="Consolas" w:eastAsia="Times New Roman" w:hAnsi="Consolas" w:cs="Times New Roman"/>
+          <w:color w:val="DCDCAA"/>
+          <w:sz w:val="21"/>
+          <w:szCs w:val="21"/>
+          <w:lang w:eastAsia="fr-FR"/>
+        </w:rPr>
+        <w:t>UseReducer</w:t>
+      </w:r>
+      <w:proofErr w:type="spellEnd"/>
+      <w:r>
+        <w:rPr>
+          <w:rFonts w:ascii="Consolas" w:eastAsia="Times New Roman" w:hAnsi="Consolas" w:cs="Times New Roman"/>
+          <w:color w:val="D4D4D4"/>
+          <w:sz w:val="21"/>
+          <w:szCs w:val="21"/>
+          <w:lang w:eastAsia="fr-FR"/>
+        </w:rPr>
+        <w:t xml:space="preserve"> = () </w:t>
+      </w:r>
+      <w:r>
+        <w:rPr>
+          <w:rFonts w:ascii="Consolas" w:eastAsia="Times New Roman" w:hAnsi="Consolas" w:cs="Times New Roman"/>
+          <w:color w:val="569CD6"/>
+          <w:sz w:val="21"/>
+          <w:szCs w:val="21"/>
+          <w:lang w:eastAsia="fr-FR"/>
+        </w:rPr>
+        <w:t>=&gt;</w:t>
+      </w:r>
+      <w:r>
+        <w:rPr>
+          <w:rFonts w:ascii="Consolas" w:eastAsia="Times New Roman" w:hAnsi="Consolas" w:cs="Times New Roman"/>
+          <w:color w:val="D4D4D4"/>
+          <w:sz w:val="21"/>
+          <w:szCs w:val="21"/>
+          <w:lang w:eastAsia="fr-FR"/>
+        </w:rPr>
+        <w:t xml:space="preserve"> {</w:t>
+      </w:r>
+    </w:p>
+    <w:p>
+      <w:pPr>
+        <w:shd w:val="clear" w:color="auto" w:fill="1E1E1E"/>
+        <w:spacing w:after="0" w:line="285" w:lineRule="atLeast"/>
+        <w:ind w:left="360"/>
+        <w:rPr>
+          <w:rFonts w:ascii="Consolas" w:eastAsia="Times New Roman" w:hAnsi="Consolas" w:cs="Times New Roman"/>
+          <w:color w:val="D4D4D4"/>
+          <w:sz w:val="21"/>
+          <w:szCs w:val="21"/>
+          <w:lang w:eastAsia="fr-FR"/>
+        </w:rPr>
+      </w:pPr>
+      <w:r>
+        <w:rPr>
+          <w:rFonts w:ascii="Consolas" w:eastAsia="Times New Roman" w:hAnsi="Consolas" w:cs="Times New Roman"/>
+          <w:color w:val="D4D4D4"/>
+          <w:sz w:val="21"/>
+          <w:szCs w:val="21"/>
+          <w:lang w:eastAsia="fr-FR"/>
+        </w:rPr>
+        <w:t xml:space="preserve">    </w:t>
+      </w:r>
+      <w:proofErr w:type="spellStart"/>
+      <w:proofErr w:type="gramStart"/>
+      <w:r>
+        <w:rPr>
+          <w:rFonts w:ascii="Consolas" w:eastAsia="Times New Roman" w:hAnsi="Consolas" w:cs="Times New Roman"/>
+          <w:color w:val="569CD6"/>
+          <w:sz w:val="21"/>
+          <w:szCs w:val="21"/>
+          <w:lang w:eastAsia="fr-FR"/>
+        </w:rPr>
+        <w:t>const</w:t>
+      </w:r>
+      <w:proofErr w:type="spellEnd"/>
+      <w:proofErr w:type="gramEnd"/>
+      <w:r>
+        <w:rPr>
+          <w:rFonts w:ascii="Consolas" w:eastAsia="Times New Roman" w:hAnsi="Consolas" w:cs="Times New Roman"/>
+          <w:color w:val="D4D4D4"/>
+          <w:sz w:val="21"/>
+          <w:szCs w:val="21"/>
+          <w:lang w:eastAsia="fr-FR"/>
+        </w:rPr>
+        <w:t xml:space="preserve"> </w:t>
+      </w:r>
+      <w:proofErr w:type="spellStart"/>
+      <w:r>
+        <w:rPr>
+          <w:rFonts w:ascii="Consolas" w:eastAsia="Times New Roman" w:hAnsi="Consolas" w:cs="Times New Roman"/>
+          <w:color w:val="4FC1FF"/>
+          <w:sz w:val="21"/>
+          <w:szCs w:val="21"/>
+          <w:lang w:eastAsia="fr-FR"/>
+        </w:rPr>
+        <w:t>initialiseState</w:t>
+      </w:r>
+      <w:proofErr w:type="spellEnd"/>
+      <w:r>
+        <w:rPr>
+          <w:rFonts w:ascii="Consolas" w:eastAsia="Times New Roman" w:hAnsi="Consolas" w:cs="Times New Roman"/>
+          <w:color w:val="D4D4D4"/>
+          <w:sz w:val="21"/>
+          <w:szCs w:val="21"/>
+          <w:lang w:eastAsia="fr-FR"/>
+        </w:rPr>
+        <w:t>=</w:t>
+      </w:r>
+      <w:r>
+        <w:rPr>
+          <w:rFonts w:ascii="Consolas" w:eastAsia="Times New Roman" w:hAnsi="Consolas" w:cs="Times New Roman"/>
+          <w:color w:val="B5CEA8"/>
+          <w:sz w:val="21"/>
+          <w:szCs w:val="21"/>
+          <w:lang w:eastAsia="fr-FR"/>
+        </w:rPr>
+        <w:t>0</w:t>
+      </w:r>
+      <w:r>
+        <w:rPr>
+          <w:rFonts w:ascii="Consolas" w:eastAsia="Times New Roman" w:hAnsi="Consolas" w:cs="Times New Roman"/>
+          <w:color w:val="D4D4D4"/>
+          <w:sz w:val="21"/>
+          <w:szCs w:val="21"/>
+          <w:lang w:eastAsia="fr-FR"/>
+        </w:rPr>
+        <w:t>;</w:t>
+      </w:r>
+    </w:p>
+    <w:p>
+      <w:pPr>
+        <w:shd w:val="clear" w:color="auto" w:fill="1E1E1E"/>
+        <w:spacing w:after="0" w:line="285" w:lineRule="atLeast"/>
+        <w:ind w:left="360"/>
+        <w:rPr>
+          <w:rFonts w:ascii="Consolas" w:eastAsia="Times New Roman" w:hAnsi="Consolas" w:cs="Times New Roman"/>
+          <w:color w:val="D4D4D4"/>
+          <w:sz w:val="21"/>
+          <w:szCs w:val="21"/>
+          <w:lang w:eastAsia="fr-FR"/>
+        </w:rPr>
+      </w:pPr>
+      <w:proofErr w:type="spellStart"/>
+      <w:proofErr w:type="gramStart"/>
+      <w:r>
+        <w:rPr>
+          <w:rFonts w:ascii="Consolas" w:eastAsia="Times New Roman" w:hAnsi="Consolas" w:cs="Times New Roman"/>
+          <w:color w:val="569CD6"/>
+          <w:sz w:val="21"/>
+          <w:szCs w:val="21"/>
+          <w:lang w:eastAsia="fr-FR"/>
+        </w:rPr>
+        <w:t>const</w:t>
+      </w:r>
+      <w:proofErr w:type="spellEnd"/>
+      <w:proofErr w:type="gramEnd"/>
+      <w:r>
+        <w:rPr>
+          <w:rFonts w:ascii="Consolas" w:eastAsia="Times New Roman" w:hAnsi="Consolas" w:cs="Times New Roman"/>
+          <w:color w:val="D4D4D4"/>
+          <w:sz w:val="21"/>
+          <w:szCs w:val="21"/>
+          <w:lang w:eastAsia="fr-FR"/>
+        </w:rPr>
+        <w:t xml:space="preserve"> </w:t>
+      </w:r>
+      <w:proofErr w:type="spellStart"/>
+      <w:r>
+        <w:rPr>
+          <w:rFonts w:ascii="Consolas" w:eastAsia="Times New Roman" w:hAnsi="Consolas" w:cs="Times New Roman"/>
+          <w:color w:val="DCDCAA"/>
+          <w:sz w:val="21"/>
+          <w:szCs w:val="21"/>
+          <w:lang w:eastAsia="fr-FR"/>
+        </w:rPr>
+        <w:t>reducer</w:t>
+      </w:r>
+      <w:proofErr w:type="spellEnd"/>
+      <w:r>
+        <w:rPr>
+          <w:rFonts w:ascii="Consolas" w:eastAsia="Times New Roman" w:hAnsi="Consolas" w:cs="Times New Roman"/>
+          <w:color w:val="D4D4D4"/>
+          <w:sz w:val="21"/>
+          <w:szCs w:val="21"/>
+          <w:lang w:eastAsia="fr-FR"/>
+        </w:rPr>
+        <w:t>=(</w:t>
+      </w:r>
+      <w:proofErr w:type="spellStart"/>
+      <w:r>
+        <w:rPr>
+          <w:rFonts w:ascii="Consolas" w:eastAsia="Times New Roman" w:hAnsi="Consolas" w:cs="Times New Roman"/>
+          <w:color w:val="9CDCFE"/>
+          <w:sz w:val="21"/>
+          <w:szCs w:val="21"/>
+          <w:lang w:eastAsia="fr-FR"/>
+        </w:rPr>
+        <w:t>state</w:t>
+      </w:r>
+      <w:r>
+        <w:rPr>
+          <w:rFonts w:ascii="Consolas" w:eastAsia="Times New Roman" w:hAnsi="Consolas" w:cs="Times New Roman"/>
+          <w:color w:val="D4D4D4"/>
+          <w:sz w:val="21"/>
+          <w:szCs w:val="21"/>
+          <w:lang w:eastAsia="fr-FR"/>
+        </w:rPr>
+        <w:t>,</w:t>
+      </w:r>
+      <w:r>
+        <w:rPr>
+          <w:rFonts w:ascii="Consolas" w:eastAsia="Times New Roman" w:hAnsi="Consolas" w:cs="Times New Roman"/>
+          <w:color w:val="9CDCFE"/>
+          <w:sz w:val="21"/>
+          <w:szCs w:val="21"/>
+          <w:lang w:eastAsia="fr-FR"/>
+        </w:rPr>
+        <w:t>action</w:t>
+      </w:r>
+      <w:proofErr w:type="spellEnd"/>
+      <w:r>
+        <w:rPr>
+          <w:rFonts w:ascii="Consolas" w:eastAsia="Times New Roman" w:hAnsi="Consolas" w:cs="Times New Roman"/>
+          <w:color w:val="D4D4D4"/>
+          <w:sz w:val="21"/>
+          <w:szCs w:val="21"/>
+          <w:lang w:eastAsia="fr-FR"/>
+        </w:rPr>
+        <w:t>)</w:t>
+      </w:r>
+      <w:r>
+        <w:rPr>
+          <w:rFonts w:ascii="Consolas" w:eastAsia="Times New Roman" w:hAnsi="Consolas" w:cs="Times New Roman"/>
+          <w:color w:val="569CD6"/>
+          <w:sz w:val="21"/>
+          <w:szCs w:val="21"/>
+          <w:lang w:eastAsia="fr-FR"/>
+        </w:rPr>
+        <w:t>=&gt;</w:t>
+      </w:r>
+      <w:r>
+        <w:rPr>
+          <w:rFonts w:ascii="Consolas" w:eastAsia="Times New Roman" w:hAnsi="Consolas" w:cs="Times New Roman"/>
+          <w:color w:val="D4D4D4"/>
+          <w:sz w:val="21"/>
+          <w:szCs w:val="21"/>
+          <w:lang w:eastAsia="fr-FR"/>
+        </w:rPr>
+        <w:t>{</w:t>
+      </w:r>
+    </w:p>
+    <w:p>
+      <w:pPr>
+        <w:shd w:val="clear" w:color="auto" w:fill="1E1E1E"/>
+        <w:spacing w:after="0" w:line="285" w:lineRule="atLeast"/>
+        <w:ind w:left="360"/>
+        <w:rPr>
+          <w:rFonts w:ascii="Consolas" w:eastAsia="Times New Roman" w:hAnsi="Consolas" w:cs="Times New Roman"/>
+          <w:color w:val="D4D4D4"/>
+          <w:sz w:val="21"/>
+          <w:szCs w:val="21"/>
+          <w:lang w:eastAsia="fr-FR"/>
+        </w:rPr>
+      </w:pPr>
+      <w:r>
+        <w:rPr>
+          <w:rFonts w:ascii="Consolas" w:eastAsia="Times New Roman" w:hAnsi="Consolas" w:cs="Times New Roman"/>
+          <w:color w:val="D4D4D4"/>
+          <w:sz w:val="21"/>
+          <w:szCs w:val="21"/>
+          <w:lang w:eastAsia="fr-FR"/>
+        </w:rPr>
+        <w:t xml:space="preserve">    </w:t>
+      </w:r>
+      <w:proofErr w:type="gramStart"/>
+      <w:r>
+        <w:rPr>
+          <w:rFonts w:ascii="Consolas" w:eastAsia="Times New Roman" w:hAnsi="Consolas" w:cs="Times New Roman"/>
+          <w:color w:val="C586C0"/>
+          <w:sz w:val="21"/>
+          <w:szCs w:val="21"/>
+          <w:lang w:eastAsia="fr-FR"/>
+        </w:rPr>
+        <w:t>switch</w:t>
+      </w:r>
+      <w:proofErr w:type="gramEnd"/>
+      <w:r>
+        <w:rPr>
+          <w:rFonts w:ascii="Consolas" w:eastAsia="Times New Roman" w:hAnsi="Consolas" w:cs="Times New Roman"/>
+          <w:color w:val="D4D4D4"/>
+          <w:sz w:val="21"/>
+          <w:szCs w:val="21"/>
+          <w:lang w:eastAsia="fr-FR"/>
+        </w:rPr>
+        <w:t>(</w:t>
+      </w:r>
+      <w:r>
+        <w:rPr>
+          <w:rFonts w:ascii="Consolas" w:eastAsia="Times New Roman" w:hAnsi="Consolas" w:cs="Times New Roman"/>
+          <w:color w:val="9CDCFE"/>
+          <w:sz w:val="21"/>
+          <w:szCs w:val="21"/>
+          <w:lang w:eastAsia="fr-FR"/>
+        </w:rPr>
+        <w:t>action</w:t>
+      </w:r>
+      <w:r>
+        <w:rPr>
+          <w:rFonts w:ascii="Consolas" w:eastAsia="Times New Roman" w:hAnsi="Consolas" w:cs="Times New Roman"/>
+          <w:color w:val="D4D4D4"/>
+          <w:sz w:val="21"/>
+          <w:szCs w:val="21"/>
+          <w:lang w:eastAsia="fr-FR"/>
+        </w:rPr>
+        <w:t>){</w:t>
+      </w:r>
+    </w:p>
+    <w:p>
+      <w:pPr>
+        <w:shd w:val="clear" w:color="auto" w:fill="1E1E1E"/>
+        <w:spacing w:after="0" w:line="285" w:lineRule="atLeast"/>
+        <w:ind w:left="360"/>
+        <w:rPr>
+          <w:rFonts w:ascii="Consolas" w:eastAsia="Times New Roman" w:hAnsi="Consolas" w:cs="Times New Roman"/>
+          <w:color w:val="D4D4D4"/>
+          <w:sz w:val="21"/>
+          <w:szCs w:val="21"/>
+          <w:lang w:eastAsia="fr-FR"/>
+        </w:rPr>
+      </w:pPr>
+      <w:r>
+        <w:rPr>
+          <w:rFonts w:ascii="Consolas" w:eastAsia="Times New Roman" w:hAnsi="Consolas" w:cs="Times New Roman"/>
+          <w:color w:val="D4D4D4"/>
+          <w:sz w:val="21"/>
+          <w:szCs w:val="21"/>
+          <w:lang w:eastAsia="fr-FR"/>
+        </w:rPr>
+        <w:lastRenderedPageBreak/>
+        <w:t xml:space="preserve">        </w:t>
+      </w:r>
+      <w:proofErr w:type="gramStart"/>
+      <w:r>
+        <w:rPr>
+          <w:rFonts w:ascii="Consolas" w:eastAsia="Times New Roman" w:hAnsi="Consolas" w:cs="Times New Roman"/>
+          <w:color w:val="C586C0"/>
+          <w:sz w:val="21"/>
+          <w:szCs w:val="21"/>
+          <w:lang w:eastAsia="fr-FR"/>
+        </w:rPr>
+        <w:t>case</w:t>
+      </w:r>
+      <w:proofErr w:type="gramEnd"/>
+      <w:r>
+        <w:rPr>
+          <w:rFonts w:ascii="Consolas" w:eastAsia="Times New Roman" w:hAnsi="Consolas" w:cs="Times New Roman"/>
+          <w:color w:val="D4D4D4"/>
+          <w:sz w:val="21"/>
+          <w:szCs w:val="21"/>
+          <w:lang w:eastAsia="fr-FR"/>
+        </w:rPr>
+        <w:t xml:space="preserve"> </w:t>
+      </w:r>
+      <w:r>
+        <w:rPr>
+          <w:rFonts w:ascii="Consolas" w:eastAsia="Times New Roman" w:hAnsi="Consolas" w:cs="Times New Roman"/>
+          <w:color w:val="CE9178"/>
+          <w:sz w:val="21"/>
+          <w:szCs w:val="21"/>
+          <w:lang w:eastAsia="fr-FR"/>
+        </w:rPr>
+        <w:t>'</w:t>
+      </w:r>
+      <w:proofErr w:type="spellStart"/>
+      <w:r>
+        <w:rPr>
+          <w:rFonts w:ascii="Consolas" w:eastAsia="Times New Roman" w:hAnsi="Consolas" w:cs="Times New Roman"/>
+          <w:color w:val="CE9178"/>
+          <w:sz w:val="21"/>
+          <w:szCs w:val="21"/>
+          <w:lang w:eastAsia="fr-FR"/>
+        </w:rPr>
+        <w:t>increment</w:t>
+      </w:r>
+      <w:proofErr w:type="spellEnd"/>
+      <w:r>
+        <w:rPr>
+          <w:rFonts w:ascii="Consolas" w:eastAsia="Times New Roman" w:hAnsi="Consolas" w:cs="Times New Roman"/>
+          <w:color w:val="CE9178"/>
+          <w:sz w:val="21"/>
+          <w:szCs w:val="21"/>
+          <w:lang w:eastAsia="fr-FR"/>
+        </w:rPr>
+        <w:t>'</w:t>
+      </w:r>
+      <w:r>
+        <w:rPr>
+          <w:rFonts w:ascii="Consolas" w:eastAsia="Times New Roman" w:hAnsi="Consolas" w:cs="Times New Roman"/>
+          <w:color w:val="D4D4D4"/>
+          <w:sz w:val="21"/>
+          <w:szCs w:val="21"/>
+          <w:lang w:eastAsia="fr-FR"/>
+        </w:rPr>
+        <w:t xml:space="preserve"> :</w:t>
+      </w:r>
+      <w:r>
+        <w:rPr>
+          <w:rFonts w:ascii="Consolas" w:eastAsia="Times New Roman" w:hAnsi="Consolas" w:cs="Times New Roman"/>
+          <w:color w:val="C586C0"/>
+          <w:sz w:val="21"/>
+          <w:szCs w:val="21"/>
+          <w:lang w:eastAsia="fr-FR"/>
+        </w:rPr>
+        <w:t>return</w:t>
+      </w:r>
+      <w:r>
+        <w:rPr>
+          <w:rFonts w:ascii="Consolas" w:eastAsia="Times New Roman" w:hAnsi="Consolas" w:cs="Times New Roman"/>
+          <w:color w:val="D4D4D4"/>
+          <w:sz w:val="21"/>
+          <w:szCs w:val="21"/>
+          <w:lang w:eastAsia="fr-FR"/>
+        </w:rPr>
+        <w:t xml:space="preserve"> </w:t>
+      </w:r>
+      <w:r>
+        <w:rPr>
+          <w:rFonts w:ascii="Consolas" w:eastAsia="Times New Roman" w:hAnsi="Consolas" w:cs="Times New Roman"/>
+          <w:color w:val="9CDCFE"/>
+          <w:sz w:val="21"/>
+          <w:szCs w:val="21"/>
+          <w:lang w:eastAsia="fr-FR"/>
+        </w:rPr>
+        <w:t>state</w:t>
+      </w:r>
+      <w:r>
+        <w:rPr>
+          <w:rFonts w:ascii="Consolas" w:eastAsia="Times New Roman" w:hAnsi="Consolas" w:cs="Times New Roman"/>
+          <w:color w:val="D4D4D4"/>
+          <w:sz w:val="21"/>
+          <w:szCs w:val="21"/>
+          <w:lang w:eastAsia="fr-FR"/>
+        </w:rPr>
+        <w:t>+</w:t>
+      </w:r>
+      <w:r>
+        <w:rPr>
+          <w:rFonts w:ascii="Consolas" w:eastAsia="Times New Roman" w:hAnsi="Consolas" w:cs="Times New Roman"/>
+          <w:color w:val="B5CEA8"/>
+          <w:sz w:val="21"/>
+          <w:szCs w:val="21"/>
+          <w:lang w:eastAsia="fr-FR"/>
+        </w:rPr>
+        <w:t>1</w:t>
+      </w:r>
+    </w:p>
+    <w:p>
+      <w:pPr>
+        <w:shd w:val="clear" w:color="auto" w:fill="1E1E1E"/>
+        <w:spacing w:after="0" w:line="285" w:lineRule="atLeast"/>
+        <w:ind w:left="360"/>
+        <w:rPr>
+          <w:rFonts w:ascii="Consolas" w:eastAsia="Times New Roman" w:hAnsi="Consolas" w:cs="Times New Roman"/>
+          <w:color w:val="D4D4D4"/>
+          <w:sz w:val="21"/>
+          <w:szCs w:val="21"/>
+          <w:lang w:eastAsia="fr-FR"/>
+        </w:rPr>
+      </w:pPr>
+      <w:r>
+        <w:rPr>
+          <w:rFonts w:ascii="Consolas" w:eastAsia="Times New Roman" w:hAnsi="Consolas" w:cs="Times New Roman"/>
+          <w:color w:val="D4D4D4"/>
+          <w:sz w:val="21"/>
+          <w:szCs w:val="21"/>
+          <w:lang w:eastAsia="fr-FR"/>
+        </w:rPr>
+        <w:t xml:space="preserve">        </w:t>
+      </w:r>
+      <w:proofErr w:type="gramStart"/>
+      <w:r>
+        <w:rPr>
+          <w:rFonts w:ascii="Consolas" w:eastAsia="Times New Roman" w:hAnsi="Consolas" w:cs="Times New Roman"/>
+          <w:color w:val="C586C0"/>
+          <w:sz w:val="21"/>
+          <w:szCs w:val="21"/>
+          <w:lang w:eastAsia="fr-FR"/>
+        </w:rPr>
+        <w:t>case</w:t>
+      </w:r>
+      <w:proofErr w:type="gramEnd"/>
+      <w:r>
+        <w:rPr>
+          <w:rFonts w:ascii="Consolas" w:eastAsia="Times New Roman" w:hAnsi="Consolas" w:cs="Times New Roman"/>
+          <w:color w:val="D4D4D4"/>
+          <w:sz w:val="21"/>
+          <w:szCs w:val="21"/>
+          <w:lang w:eastAsia="fr-FR"/>
+        </w:rPr>
+        <w:t xml:space="preserve"> </w:t>
+      </w:r>
+      <w:r>
+        <w:rPr>
+          <w:rFonts w:ascii="Consolas" w:eastAsia="Times New Roman" w:hAnsi="Consolas" w:cs="Times New Roman"/>
+          <w:color w:val="CE9178"/>
+          <w:sz w:val="21"/>
+          <w:szCs w:val="21"/>
+          <w:lang w:eastAsia="fr-FR"/>
+        </w:rPr>
+        <w:t>'</w:t>
+      </w:r>
+      <w:proofErr w:type="spellStart"/>
+      <w:r>
+        <w:rPr>
+          <w:rFonts w:ascii="Consolas" w:eastAsia="Times New Roman" w:hAnsi="Consolas" w:cs="Times New Roman"/>
+          <w:color w:val="CE9178"/>
+          <w:sz w:val="21"/>
+          <w:szCs w:val="21"/>
+          <w:lang w:eastAsia="fr-FR"/>
+        </w:rPr>
+        <w:t>decrement</w:t>
+      </w:r>
+      <w:proofErr w:type="spellEnd"/>
+      <w:r>
+        <w:rPr>
+          <w:rFonts w:ascii="Consolas" w:eastAsia="Times New Roman" w:hAnsi="Consolas" w:cs="Times New Roman"/>
+          <w:color w:val="CE9178"/>
+          <w:sz w:val="21"/>
+          <w:szCs w:val="21"/>
+          <w:lang w:eastAsia="fr-FR"/>
+        </w:rPr>
+        <w:t>'</w:t>
+      </w:r>
+      <w:r>
+        <w:rPr>
+          <w:rFonts w:ascii="Consolas" w:eastAsia="Times New Roman" w:hAnsi="Consolas" w:cs="Times New Roman"/>
+          <w:color w:val="D4D4D4"/>
+          <w:sz w:val="21"/>
+          <w:szCs w:val="21"/>
+          <w:lang w:eastAsia="fr-FR"/>
+        </w:rPr>
+        <w:t xml:space="preserve"> :</w:t>
+      </w:r>
+      <w:r>
+        <w:rPr>
+          <w:rFonts w:ascii="Consolas" w:eastAsia="Times New Roman" w:hAnsi="Consolas" w:cs="Times New Roman"/>
+          <w:color w:val="C586C0"/>
+          <w:sz w:val="21"/>
+          <w:szCs w:val="21"/>
+          <w:lang w:eastAsia="fr-FR"/>
+        </w:rPr>
+        <w:t>return</w:t>
+      </w:r>
+      <w:r>
+        <w:rPr>
+          <w:rFonts w:ascii="Consolas" w:eastAsia="Times New Roman" w:hAnsi="Consolas" w:cs="Times New Roman"/>
+          <w:color w:val="D4D4D4"/>
+          <w:sz w:val="21"/>
+          <w:szCs w:val="21"/>
+          <w:lang w:eastAsia="fr-FR"/>
+        </w:rPr>
+        <w:t xml:space="preserve"> </w:t>
+      </w:r>
+      <w:r>
+        <w:rPr>
+          <w:rFonts w:ascii="Consolas" w:eastAsia="Times New Roman" w:hAnsi="Consolas" w:cs="Times New Roman"/>
+          <w:color w:val="9CDCFE"/>
+          <w:sz w:val="21"/>
+          <w:szCs w:val="21"/>
+          <w:lang w:eastAsia="fr-FR"/>
+        </w:rPr>
+        <w:t>state</w:t>
+      </w:r>
+      <w:r>
+        <w:rPr>
+          <w:rFonts w:ascii="Consolas" w:eastAsia="Times New Roman" w:hAnsi="Consolas" w:cs="Times New Roman"/>
+          <w:color w:val="D4D4D4"/>
+          <w:sz w:val="21"/>
+          <w:szCs w:val="21"/>
+          <w:lang w:eastAsia="fr-FR"/>
+        </w:rPr>
+        <w:t>-</w:t>
+      </w:r>
+      <w:r>
+        <w:rPr>
+          <w:rFonts w:ascii="Consolas" w:eastAsia="Times New Roman" w:hAnsi="Consolas" w:cs="Times New Roman"/>
+          <w:color w:val="B5CEA8"/>
+          <w:sz w:val="21"/>
+          <w:szCs w:val="21"/>
+          <w:lang w:eastAsia="fr-FR"/>
+        </w:rPr>
+        <w:t>1</w:t>
+      </w:r>
+    </w:p>
+    <w:p>
+      <w:pPr>
+        <w:shd w:val="clear" w:color="auto" w:fill="1E1E1E"/>
+        <w:spacing w:after="0" w:line="285" w:lineRule="atLeast"/>
+        <w:ind w:left="360"/>
+        <w:rPr>
+          <w:rFonts w:ascii="Consolas" w:eastAsia="Times New Roman" w:hAnsi="Consolas" w:cs="Times New Roman"/>
+          <w:color w:val="D4D4D4"/>
+          <w:sz w:val="21"/>
+          <w:szCs w:val="21"/>
+          <w:lang w:eastAsia="fr-FR"/>
+        </w:rPr>
+      </w:pPr>
+      <w:r>
+        <w:rPr>
+          <w:rFonts w:ascii="Consolas" w:eastAsia="Times New Roman" w:hAnsi="Consolas" w:cs="Times New Roman"/>
+          <w:color w:val="D4D4D4"/>
+          <w:sz w:val="21"/>
+          <w:szCs w:val="21"/>
+          <w:lang w:eastAsia="fr-FR"/>
+        </w:rPr>
+        <w:t xml:space="preserve">        </w:t>
+      </w:r>
+      <w:proofErr w:type="gramStart"/>
+      <w:r>
+        <w:rPr>
+          <w:rFonts w:ascii="Consolas" w:eastAsia="Times New Roman" w:hAnsi="Consolas" w:cs="Times New Roman"/>
+          <w:color w:val="C586C0"/>
+          <w:sz w:val="21"/>
+          <w:szCs w:val="21"/>
+          <w:lang w:eastAsia="fr-FR"/>
+        </w:rPr>
+        <w:t>case</w:t>
+      </w:r>
+      <w:proofErr w:type="gramEnd"/>
+      <w:r>
+        <w:rPr>
+          <w:rFonts w:ascii="Consolas" w:eastAsia="Times New Roman" w:hAnsi="Consolas" w:cs="Times New Roman"/>
+          <w:color w:val="D4D4D4"/>
+          <w:sz w:val="21"/>
+          <w:szCs w:val="21"/>
+          <w:lang w:eastAsia="fr-FR"/>
+        </w:rPr>
+        <w:t xml:space="preserve"> </w:t>
+      </w:r>
+      <w:r>
+        <w:rPr>
+          <w:rFonts w:ascii="Consolas" w:eastAsia="Times New Roman" w:hAnsi="Consolas" w:cs="Times New Roman"/>
+          <w:color w:val="CE9178"/>
+          <w:sz w:val="21"/>
+          <w:szCs w:val="21"/>
+          <w:lang w:eastAsia="fr-FR"/>
+        </w:rPr>
+        <w:t>'reset'</w:t>
+      </w:r>
+      <w:r>
+        <w:rPr>
+          <w:rFonts w:ascii="Consolas" w:eastAsia="Times New Roman" w:hAnsi="Consolas" w:cs="Times New Roman"/>
+          <w:color w:val="D4D4D4"/>
+          <w:sz w:val="21"/>
+          <w:szCs w:val="21"/>
+          <w:lang w:eastAsia="fr-FR"/>
+        </w:rPr>
+        <w:t xml:space="preserve"> :</w:t>
+      </w:r>
+      <w:r>
+        <w:rPr>
+          <w:rFonts w:ascii="Consolas" w:eastAsia="Times New Roman" w:hAnsi="Consolas" w:cs="Times New Roman"/>
+          <w:color w:val="C586C0"/>
+          <w:sz w:val="21"/>
+          <w:szCs w:val="21"/>
+          <w:lang w:eastAsia="fr-FR"/>
+        </w:rPr>
+        <w:t>return</w:t>
+      </w:r>
+      <w:r>
+        <w:rPr>
+          <w:rFonts w:ascii="Consolas" w:eastAsia="Times New Roman" w:hAnsi="Consolas" w:cs="Times New Roman"/>
+          <w:color w:val="D4D4D4"/>
+          <w:sz w:val="21"/>
+          <w:szCs w:val="21"/>
+          <w:lang w:eastAsia="fr-FR"/>
+        </w:rPr>
+        <w:t xml:space="preserve"> </w:t>
+      </w:r>
+      <w:proofErr w:type="spellStart"/>
+      <w:r>
+        <w:rPr>
+          <w:rFonts w:ascii="Consolas" w:eastAsia="Times New Roman" w:hAnsi="Consolas" w:cs="Times New Roman"/>
+          <w:color w:val="4FC1FF"/>
+          <w:sz w:val="21"/>
+          <w:szCs w:val="21"/>
+          <w:lang w:eastAsia="fr-FR"/>
+        </w:rPr>
+        <w:t>initialiseState</w:t>
+      </w:r>
+      <w:proofErr w:type="spellEnd"/>
+    </w:p>
+    <w:p>
+      <w:pPr>
+        <w:shd w:val="clear" w:color="auto" w:fill="1E1E1E"/>
+        <w:spacing w:after="0" w:line="285" w:lineRule="atLeast"/>
+        <w:ind w:left="360"/>
+        <w:rPr>
+          <w:rFonts w:ascii="Consolas" w:eastAsia="Times New Roman" w:hAnsi="Consolas" w:cs="Times New Roman"/>
+          <w:color w:val="D4D4D4"/>
+          <w:sz w:val="21"/>
+          <w:szCs w:val="21"/>
+          <w:lang w:eastAsia="fr-FR"/>
+        </w:rPr>
+      </w:pPr>
+      <w:r>
+        <w:rPr>
+          <w:rFonts w:ascii="Consolas" w:eastAsia="Times New Roman" w:hAnsi="Consolas" w:cs="Times New Roman"/>
+          <w:color w:val="D4D4D4"/>
+          <w:sz w:val="21"/>
+          <w:szCs w:val="21"/>
+          <w:lang w:eastAsia="fr-FR"/>
+        </w:rPr>
+        <w:t xml:space="preserve">        </w:t>
+      </w:r>
+      <w:proofErr w:type="gramStart"/>
+      <w:r>
+        <w:rPr>
+          <w:rFonts w:ascii="Consolas" w:eastAsia="Times New Roman" w:hAnsi="Consolas" w:cs="Times New Roman"/>
+          <w:color w:val="C586C0"/>
+          <w:sz w:val="21"/>
+          <w:szCs w:val="21"/>
+          <w:lang w:eastAsia="fr-FR"/>
+        </w:rPr>
+        <w:t>default</w:t>
+      </w:r>
+      <w:proofErr w:type="gramEnd"/>
+      <w:r>
+        <w:rPr>
+          <w:rFonts w:ascii="Consolas" w:eastAsia="Times New Roman" w:hAnsi="Consolas" w:cs="Times New Roman"/>
+          <w:color w:val="D4D4D4"/>
+          <w:sz w:val="21"/>
+          <w:szCs w:val="21"/>
+          <w:lang w:eastAsia="fr-FR"/>
+        </w:rPr>
+        <w:t xml:space="preserve"> :</w:t>
+      </w:r>
+      <w:r>
+        <w:rPr>
+          <w:rFonts w:ascii="Consolas" w:eastAsia="Times New Roman" w:hAnsi="Consolas" w:cs="Times New Roman"/>
+          <w:color w:val="C586C0"/>
+          <w:sz w:val="21"/>
+          <w:szCs w:val="21"/>
+          <w:lang w:eastAsia="fr-FR"/>
+        </w:rPr>
+        <w:t>return</w:t>
+      </w:r>
+      <w:r>
+        <w:rPr>
+          <w:rFonts w:ascii="Consolas" w:eastAsia="Times New Roman" w:hAnsi="Consolas" w:cs="Times New Roman"/>
+          <w:color w:val="D4D4D4"/>
+          <w:sz w:val="21"/>
+          <w:szCs w:val="21"/>
+          <w:lang w:eastAsia="fr-FR"/>
+        </w:rPr>
+        <w:t xml:space="preserve"> </w:t>
+      </w:r>
+      <w:r>
+        <w:rPr>
+          <w:rFonts w:ascii="Consolas" w:eastAsia="Times New Roman" w:hAnsi="Consolas" w:cs="Times New Roman"/>
+          <w:color w:val="9CDCFE"/>
+          <w:sz w:val="21"/>
+          <w:szCs w:val="21"/>
+          <w:lang w:eastAsia="fr-FR"/>
+        </w:rPr>
+        <w:t>state</w:t>
+      </w:r>
+    </w:p>
+    <w:p>
+      <w:pPr>
+        <w:shd w:val="clear" w:color="auto" w:fill="1E1E1E"/>
+        <w:spacing w:after="0" w:line="285" w:lineRule="atLeast"/>
+        <w:ind w:left="360"/>
+        <w:rPr>
+          <w:rFonts w:ascii="Consolas" w:eastAsia="Times New Roman" w:hAnsi="Consolas" w:cs="Times New Roman"/>
+          <w:color w:val="D4D4D4"/>
+          <w:sz w:val="21"/>
+          <w:szCs w:val="21"/>
+          <w:lang w:eastAsia="fr-FR"/>
+        </w:rPr>
+      </w:pPr>
+      <w:r>
+        <w:rPr>
+          <w:rFonts w:ascii="Consolas" w:eastAsia="Times New Roman" w:hAnsi="Consolas" w:cs="Times New Roman"/>
+          <w:color w:val="D4D4D4"/>
+          <w:sz w:val="21"/>
+          <w:szCs w:val="21"/>
+          <w:lang w:eastAsia="fr-FR"/>
+        </w:rPr>
+        <w:t>    }</w:t>
+      </w:r>
+    </w:p>
+    <w:p>
+      <w:pPr>
+        <w:shd w:val="clear" w:color="auto" w:fill="1E1E1E"/>
+        <w:spacing w:after="0" w:line="285" w:lineRule="atLeast"/>
+        <w:ind w:left="360"/>
+        <w:rPr>
+          <w:rFonts w:ascii="Consolas" w:eastAsia="Times New Roman" w:hAnsi="Consolas" w:cs="Times New Roman"/>
+          <w:color w:val="D4D4D4"/>
+          <w:sz w:val="21"/>
+          <w:szCs w:val="21"/>
+          <w:lang w:eastAsia="fr-FR"/>
+        </w:rPr>
+      </w:pPr>
+      <w:r>
+        <w:rPr>
+          <w:rFonts w:ascii="Consolas" w:eastAsia="Times New Roman" w:hAnsi="Consolas" w:cs="Times New Roman"/>
+          <w:color w:val="D4D4D4"/>
+          <w:sz w:val="21"/>
+          <w:szCs w:val="21"/>
+          <w:lang w:eastAsia="fr-FR"/>
+        </w:rPr>
+        <w:t>}</w:t>
+      </w:r>
+    </w:p>
+    <w:p>
+      <w:pPr>
+        <w:shd w:val="clear" w:color="auto" w:fill="1E1E1E"/>
+        <w:spacing w:after="0" w:line="285" w:lineRule="atLeast"/>
+        <w:ind w:left="360"/>
+        <w:rPr>
+          <w:rFonts w:ascii="Consolas" w:eastAsia="Times New Roman" w:hAnsi="Consolas" w:cs="Times New Roman"/>
+          <w:color w:val="D4D4D4"/>
+          <w:sz w:val="21"/>
+          <w:szCs w:val="21"/>
+          <w:lang w:val="en-US" w:eastAsia="fr-FR"/>
+        </w:rPr>
+      </w:pPr>
+      <w:r>
+        <w:rPr>
+          <w:rFonts w:ascii="Consolas" w:eastAsia="Times New Roman" w:hAnsi="Consolas" w:cs="Times New Roman"/>
+          <w:color w:val="D4D4D4"/>
+          <w:sz w:val="21"/>
+          <w:szCs w:val="21"/>
+          <w:lang w:val="en-US" w:eastAsia="fr-FR"/>
+        </w:rPr>
+        <w:t xml:space="preserve">    </w:t>
+      </w:r>
+      <w:r>
+        <w:rPr>
+          <w:rFonts w:ascii="Consolas" w:eastAsia="Times New Roman" w:hAnsi="Consolas" w:cs="Times New Roman"/>
+          <w:color w:val="569CD6"/>
+          <w:sz w:val="21"/>
+          <w:szCs w:val="21"/>
+          <w:lang w:val="en-US" w:eastAsia="fr-FR"/>
+        </w:rPr>
+        <w:t>const</w:t>
+      </w:r>
+      <w:r>
+        <w:rPr>
+          <w:rFonts w:ascii="Consolas" w:eastAsia="Times New Roman" w:hAnsi="Consolas" w:cs="Times New Roman"/>
+          <w:color w:val="D4D4D4"/>
+          <w:sz w:val="21"/>
+          <w:szCs w:val="21"/>
+          <w:lang w:val="en-US" w:eastAsia="fr-FR"/>
+        </w:rPr>
+        <w:t xml:space="preserve"> [</w:t>
+      </w:r>
+      <w:proofErr w:type="spellStart"/>
+      <w:proofErr w:type="gramStart"/>
+      <w:r>
+        <w:rPr>
+          <w:rFonts w:ascii="Consolas" w:eastAsia="Times New Roman" w:hAnsi="Consolas" w:cs="Times New Roman"/>
+          <w:color w:val="4FC1FF"/>
+          <w:sz w:val="21"/>
+          <w:szCs w:val="21"/>
+          <w:lang w:val="en-US" w:eastAsia="fr-FR"/>
+        </w:rPr>
+        <w:t>count</w:t>
+      </w:r>
+      <w:r>
+        <w:rPr>
+          <w:rFonts w:ascii="Consolas" w:eastAsia="Times New Roman" w:hAnsi="Consolas" w:cs="Times New Roman"/>
+          <w:color w:val="D4D4D4"/>
+          <w:sz w:val="21"/>
+          <w:szCs w:val="21"/>
+          <w:lang w:val="en-US" w:eastAsia="fr-FR"/>
+        </w:rPr>
+        <w:t>,</w:t>
+      </w:r>
+      <w:r>
+        <w:rPr>
+          <w:rFonts w:ascii="Consolas" w:eastAsia="Times New Roman" w:hAnsi="Consolas" w:cs="Times New Roman"/>
+          <w:color w:val="DCDCAA"/>
+          <w:sz w:val="21"/>
+          <w:szCs w:val="21"/>
+          <w:lang w:val="en-US" w:eastAsia="fr-FR"/>
+        </w:rPr>
+        <w:t>dispatch</w:t>
+      </w:r>
+      <w:proofErr w:type="spellEnd"/>
+      <w:proofErr w:type="gramEnd"/>
+      <w:r>
+        <w:rPr>
+          <w:rFonts w:ascii="Consolas" w:eastAsia="Times New Roman" w:hAnsi="Consolas" w:cs="Times New Roman"/>
+          <w:color w:val="D4D4D4"/>
+          <w:sz w:val="21"/>
+          <w:szCs w:val="21"/>
+          <w:lang w:val="en-US" w:eastAsia="fr-FR"/>
+        </w:rPr>
+        <w:t>]=</w:t>
+      </w:r>
+      <w:proofErr w:type="spellStart"/>
+      <w:r>
+        <w:rPr>
+          <w:rFonts w:ascii="Consolas" w:eastAsia="Times New Roman" w:hAnsi="Consolas" w:cs="Times New Roman"/>
+          <w:color w:val="DCDCAA"/>
+          <w:sz w:val="21"/>
+          <w:szCs w:val="21"/>
+          <w:lang w:val="en-US" w:eastAsia="fr-FR"/>
+        </w:rPr>
+        <w:t>useReducer</w:t>
+      </w:r>
+      <w:proofErr w:type="spellEnd"/>
+      <w:r>
+        <w:rPr>
+          <w:rFonts w:ascii="Consolas" w:eastAsia="Times New Roman" w:hAnsi="Consolas" w:cs="Times New Roman"/>
+          <w:color w:val="D4D4D4"/>
+          <w:sz w:val="21"/>
+          <w:szCs w:val="21"/>
+          <w:lang w:val="en-US" w:eastAsia="fr-FR"/>
+        </w:rPr>
+        <w:t>(</w:t>
+      </w:r>
+      <w:proofErr w:type="spellStart"/>
+      <w:r>
+        <w:rPr>
+          <w:rFonts w:ascii="Consolas" w:eastAsia="Times New Roman" w:hAnsi="Consolas" w:cs="Times New Roman"/>
+          <w:color w:val="DCDCAA"/>
+          <w:sz w:val="21"/>
+          <w:szCs w:val="21"/>
+          <w:lang w:val="en-US" w:eastAsia="fr-FR"/>
+        </w:rPr>
+        <w:t>reducer</w:t>
+      </w:r>
+      <w:r>
+        <w:rPr>
+          <w:rFonts w:ascii="Consolas" w:eastAsia="Times New Roman" w:hAnsi="Consolas" w:cs="Times New Roman"/>
+          <w:color w:val="D4D4D4"/>
+          <w:sz w:val="21"/>
+          <w:szCs w:val="21"/>
+          <w:lang w:val="en-US" w:eastAsia="fr-FR"/>
+        </w:rPr>
+        <w:t>,</w:t>
+      </w:r>
+      <w:r>
+        <w:rPr>
+          <w:rFonts w:ascii="Consolas" w:eastAsia="Times New Roman" w:hAnsi="Consolas" w:cs="Times New Roman"/>
+          <w:color w:val="4FC1FF"/>
+          <w:sz w:val="21"/>
+          <w:szCs w:val="21"/>
+          <w:lang w:val="en-US" w:eastAsia="fr-FR"/>
+        </w:rPr>
+        <w:t>initialiseState</w:t>
+      </w:r>
+      <w:proofErr w:type="spellEnd"/>
+      <w:r>
+        <w:rPr>
+          <w:rFonts w:ascii="Consolas" w:eastAsia="Times New Roman" w:hAnsi="Consolas" w:cs="Times New Roman"/>
+          <w:color w:val="D4D4D4"/>
+          <w:sz w:val="21"/>
+          <w:szCs w:val="21"/>
+          <w:lang w:val="en-US" w:eastAsia="fr-FR"/>
+        </w:rPr>
+        <w:t>)</w:t>
+      </w:r>
+    </w:p>
+    <w:p>
+      <w:pPr>
+        <w:shd w:val="clear" w:color="auto" w:fill="1E1E1E"/>
+        <w:spacing w:after="0" w:line="285" w:lineRule="atLeast"/>
+        <w:ind w:left="360"/>
+        <w:rPr>
+          <w:rFonts w:ascii="Consolas" w:eastAsia="Times New Roman" w:hAnsi="Consolas" w:cs="Times New Roman"/>
+          <w:color w:val="D4D4D4"/>
+          <w:sz w:val="21"/>
+          <w:szCs w:val="21"/>
+          <w:lang w:val="en-US" w:eastAsia="fr-FR"/>
+        </w:rPr>
+      </w:pPr>
+      <w:r>
+        <w:rPr>
+          <w:rFonts w:ascii="Consolas" w:eastAsia="Times New Roman" w:hAnsi="Consolas" w:cs="Times New Roman"/>
+          <w:color w:val="D4D4D4"/>
+          <w:sz w:val="21"/>
+          <w:szCs w:val="21"/>
+          <w:lang w:val="en-US" w:eastAsia="fr-FR"/>
+        </w:rPr>
+        <w:t xml:space="preserve">  </w:t>
+      </w:r>
+    </w:p>
+    <w:p>
+      <w:pPr>
+        <w:shd w:val="clear" w:color="auto" w:fill="1E1E1E"/>
+        <w:spacing w:after="0" w:line="285" w:lineRule="atLeast"/>
+        <w:ind w:left="360"/>
+        <w:rPr>
+          <w:rFonts w:ascii="Consolas" w:eastAsia="Times New Roman" w:hAnsi="Consolas" w:cs="Times New Roman"/>
+          <w:color w:val="D4D4D4"/>
+          <w:sz w:val="21"/>
+          <w:szCs w:val="21"/>
+          <w:lang w:eastAsia="fr-FR"/>
+        </w:rPr>
+      </w:pPr>
+      <w:r>
+        <w:rPr>
+          <w:rFonts w:ascii="Consolas" w:eastAsia="Times New Roman" w:hAnsi="Consolas" w:cs="Times New Roman"/>
+          <w:color w:val="D4D4D4"/>
+          <w:sz w:val="21"/>
+          <w:szCs w:val="21"/>
+          <w:lang w:val="en-US" w:eastAsia="fr-FR"/>
+        </w:rPr>
+        <w:t xml:space="preserve">  </w:t>
+      </w:r>
+      <w:proofErr w:type="gramStart"/>
+      <w:r>
+        <w:rPr>
+          <w:rFonts w:ascii="Consolas" w:eastAsia="Times New Roman" w:hAnsi="Consolas" w:cs="Times New Roman"/>
+          <w:color w:val="9CDCFE"/>
+          <w:sz w:val="21"/>
+          <w:szCs w:val="21"/>
+          <w:lang w:eastAsia="fr-FR"/>
+        </w:rPr>
+        <w:t>console</w:t>
+      </w:r>
+      <w:r>
+        <w:rPr>
+          <w:rFonts w:ascii="Consolas" w:eastAsia="Times New Roman" w:hAnsi="Consolas" w:cs="Times New Roman"/>
+          <w:color w:val="D4D4D4"/>
+          <w:sz w:val="21"/>
+          <w:szCs w:val="21"/>
+          <w:lang w:eastAsia="fr-FR"/>
+        </w:rPr>
+        <w:t>.</w:t>
+      </w:r>
+      <w:r>
+        <w:rPr>
+          <w:rFonts w:ascii="Consolas" w:eastAsia="Times New Roman" w:hAnsi="Consolas" w:cs="Times New Roman"/>
+          <w:color w:val="DCDCAA"/>
+          <w:sz w:val="21"/>
+          <w:szCs w:val="21"/>
+          <w:lang w:eastAsia="fr-FR"/>
+        </w:rPr>
+        <w:t>log</w:t>
+      </w:r>
+      <w:r>
+        <w:rPr>
+          <w:rFonts w:ascii="Consolas" w:eastAsia="Times New Roman" w:hAnsi="Consolas" w:cs="Times New Roman"/>
+          <w:color w:val="D4D4D4"/>
+          <w:sz w:val="21"/>
+          <w:szCs w:val="21"/>
+          <w:lang w:eastAsia="fr-FR"/>
+        </w:rPr>
+        <w:t>(</w:t>
+      </w:r>
+      <w:proofErr w:type="gramEnd"/>
+      <w:r>
+        <w:rPr>
+          <w:rFonts w:ascii="Consolas" w:eastAsia="Times New Roman" w:hAnsi="Consolas" w:cs="Times New Roman"/>
+          <w:color w:val="CE9178"/>
+          <w:sz w:val="21"/>
+          <w:szCs w:val="21"/>
+          <w:lang w:eastAsia="fr-FR"/>
+        </w:rPr>
+        <w:t>"</w:t>
+      </w:r>
+      <w:proofErr w:type="spellStart"/>
+      <w:r>
+        <w:rPr>
+          <w:rFonts w:ascii="Consolas" w:eastAsia="Times New Roman" w:hAnsi="Consolas" w:cs="Times New Roman"/>
+          <w:color w:val="CE9178"/>
+          <w:sz w:val="21"/>
+          <w:szCs w:val="21"/>
+          <w:lang w:eastAsia="fr-FR"/>
+        </w:rPr>
+        <w:t>UseReduecer</w:t>
+      </w:r>
+      <w:proofErr w:type="spellEnd"/>
+      <w:r>
+        <w:rPr>
+          <w:rFonts w:ascii="Consolas" w:eastAsia="Times New Roman" w:hAnsi="Consolas" w:cs="Times New Roman"/>
+          <w:color w:val="CE9178"/>
+          <w:sz w:val="21"/>
+          <w:szCs w:val="21"/>
+          <w:lang w:eastAsia="fr-FR"/>
+        </w:rPr>
+        <w:t xml:space="preserve"> </w:t>
+      </w:r>
+      <w:proofErr w:type="spellStart"/>
+      <w:r>
+        <w:rPr>
+          <w:rFonts w:ascii="Consolas" w:eastAsia="Times New Roman" w:hAnsi="Consolas" w:cs="Times New Roman"/>
+          <w:color w:val="CE9178"/>
+          <w:sz w:val="21"/>
+          <w:szCs w:val="21"/>
+          <w:lang w:eastAsia="fr-FR"/>
+        </w:rPr>
+        <w:t>Render</w:t>
+      </w:r>
+      <w:proofErr w:type="spellEnd"/>
+      <w:r>
+        <w:rPr>
+          <w:rFonts w:ascii="Consolas" w:eastAsia="Times New Roman" w:hAnsi="Consolas" w:cs="Times New Roman"/>
+          <w:color w:val="CE9178"/>
+          <w:sz w:val="21"/>
+          <w:szCs w:val="21"/>
+          <w:lang w:eastAsia="fr-FR"/>
+        </w:rPr>
+        <w:t>"</w:t>
+      </w:r>
+      <w:r>
+        <w:rPr>
+          <w:rFonts w:ascii="Consolas" w:eastAsia="Times New Roman" w:hAnsi="Consolas" w:cs="Times New Roman"/>
+          <w:color w:val="D4D4D4"/>
+          <w:sz w:val="21"/>
+          <w:szCs w:val="21"/>
+          <w:lang w:eastAsia="fr-FR"/>
+        </w:rPr>
+        <w:t>)</w:t>
+      </w:r>
+    </w:p>
+    <w:p>
+      <w:pPr>
+        <w:shd w:val="clear" w:color="auto" w:fill="1E1E1E"/>
+        <w:spacing w:after="0" w:line="285" w:lineRule="atLeast"/>
+        <w:ind w:left="360"/>
+        <w:rPr>
+          <w:rFonts w:ascii="Consolas" w:eastAsia="Times New Roman" w:hAnsi="Consolas" w:cs="Times New Roman"/>
+          <w:color w:val="D4D4D4"/>
+          <w:sz w:val="21"/>
+          <w:szCs w:val="21"/>
+          <w:lang w:eastAsia="fr-FR"/>
+        </w:rPr>
+      </w:pPr>
+      <w:r>
+        <w:rPr>
+          <w:rFonts w:ascii="Consolas" w:eastAsia="Times New Roman" w:hAnsi="Consolas" w:cs="Times New Roman"/>
+          <w:color w:val="D4D4D4"/>
+          <w:sz w:val="21"/>
+          <w:szCs w:val="21"/>
+          <w:lang w:eastAsia="fr-FR"/>
+        </w:rPr>
+        <w:t xml:space="preserve">  </w:t>
+      </w:r>
+      <w:proofErr w:type="gramStart"/>
+      <w:r>
+        <w:rPr>
+          <w:rFonts w:ascii="Consolas" w:eastAsia="Times New Roman" w:hAnsi="Consolas" w:cs="Times New Roman"/>
+          <w:color w:val="C586C0"/>
+          <w:sz w:val="21"/>
+          <w:szCs w:val="21"/>
+          <w:lang w:eastAsia="fr-FR"/>
+        </w:rPr>
+        <w:t>return</w:t>
+      </w:r>
+      <w:proofErr w:type="gramEnd"/>
+      <w:r>
+        <w:rPr>
+          <w:rFonts w:ascii="Consolas" w:eastAsia="Times New Roman" w:hAnsi="Consolas" w:cs="Times New Roman"/>
+          <w:color w:val="D4D4D4"/>
+          <w:sz w:val="21"/>
+          <w:szCs w:val="21"/>
+          <w:lang w:eastAsia="fr-FR"/>
+        </w:rPr>
+        <w:t xml:space="preserve"> (</w:t>
+      </w:r>
+    </w:p>
+    <w:p>
+      <w:pPr>
+        <w:shd w:val="clear" w:color="auto" w:fill="1E1E1E"/>
+        <w:spacing w:after="0" w:line="285" w:lineRule="atLeast"/>
+        <w:ind w:left="360"/>
+        <w:rPr>
+          <w:rFonts w:ascii="Consolas" w:eastAsia="Times New Roman" w:hAnsi="Consolas" w:cs="Times New Roman"/>
+          <w:color w:val="D4D4D4"/>
+          <w:sz w:val="21"/>
+          <w:szCs w:val="21"/>
+          <w:lang w:eastAsia="fr-FR"/>
+        </w:rPr>
+      </w:pPr>
+      <w:r>
+        <w:rPr>
+          <w:rFonts w:ascii="Consolas" w:eastAsia="Times New Roman" w:hAnsi="Consolas" w:cs="Times New Roman"/>
+          <w:color w:val="808080"/>
+          <w:sz w:val="21"/>
+          <w:szCs w:val="21"/>
+          <w:lang w:eastAsia="fr-FR"/>
+        </w:rPr>
+        <w:t>&lt;</w:t>
+      </w:r>
+      <w:proofErr w:type="gramStart"/>
+      <w:r>
+        <w:rPr>
+          <w:rFonts w:ascii="Consolas" w:eastAsia="Times New Roman" w:hAnsi="Consolas" w:cs="Times New Roman"/>
+          <w:color w:val="569CD6"/>
+          <w:sz w:val="21"/>
+          <w:szCs w:val="21"/>
+          <w:lang w:eastAsia="fr-FR"/>
+        </w:rPr>
+        <w:t>div</w:t>
+      </w:r>
+      <w:proofErr w:type="gramEnd"/>
+      <w:r>
+        <w:rPr>
+          <w:rFonts w:ascii="Consolas" w:eastAsia="Times New Roman" w:hAnsi="Consolas" w:cs="Times New Roman"/>
+          <w:color w:val="808080"/>
+          <w:sz w:val="21"/>
+          <w:szCs w:val="21"/>
+          <w:lang w:eastAsia="fr-FR"/>
+        </w:rPr>
+        <w:t>&gt;</w:t>
+      </w:r>
+    </w:p>
+    <w:p>
+      <w:pPr>
+        <w:shd w:val="clear" w:color="auto" w:fill="1E1E1E"/>
+        <w:spacing w:after="0" w:line="285" w:lineRule="atLeast"/>
+        <w:ind w:left="360"/>
+        <w:rPr>
+          <w:rFonts w:ascii="Consolas" w:eastAsia="Times New Roman" w:hAnsi="Consolas" w:cs="Times New Roman"/>
+          <w:color w:val="D4D4D4"/>
+          <w:sz w:val="21"/>
+          <w:szCs w:val="21"/>
+          <w:lang w:eastAsia="fr-FR"/>
+        </w:rPr>
+      </w:pPr>
+      <w:r>
+        <w:rPr>
+          <w:rFonts w:ascii="Consolas" w:eastAsia="Times New Roman" w:hAnsi="Consolas" w:cs="Times New Roman"/>
+          <w:color w:val="808080"/>
+          <w:sz w:val="21"/>
+          <w:szCs w:val="21"/>
+          <w:lang w:eastAsia="fr-FR"/>
+        </w:rPr>
+        <w:t>&lt;</w:t>
+      </w:r>
+      <w:proofErr w:type="gramStart"/>
+      <w:r>
+        <w:rPr>
+          <w:rFonts w:ascii="Consolas" w:eastAsia="Times New Roman" w:hAnsi="Consolas" w:cs="Times New Roman"/>
+          <w:color w:val="569CD6"/>
+          <w:sz w:val="21"/>
+          <w:szCs w:val="21"/>
+          <w:lang w:eastAsia="fr-FR"/>
+        </w:rPr>
+        <w:t>div</w:t>
+      </w:r>
+      <w:proofErr w:type="gramEnd"/>
+      <w:r>
+        <w:rPr>
+          <w:rFonts w:ascii="Consolas" w:eastAsia="Times New Roman" w:hAnsi="Consolas" w:cs="Times New Roman"/>
+          <w:color w:val="808080"/>
+          <w:sz w:val="21"/>
+          <w:szCs w:val="21"/>
+          <w:lang w:eastAsia="fr-FR"/>
+        </w:rPr>
+        <w:t>&gt;</w:t>
+      </w:r>
+      <w:r>
+        <w:rPr>
+          <w:rFonts w:ascii="Consolas" w:eastAsia="Times New Roman" w:hAnsi="Consolas" w:cs="Times New Roman"/>
+          <w:color w:val="569CD6"/>
+          <w:sz w:val="21"/>
+          <w:szCs w:val="21"/>
+          <w:lang w:eastAsia="fr-FR"/>
+        </w:rPr>
+        <w:t>{</w:t>
+      </w:r>
+      <w:r>
+        <w:rPr>
+          <w:rFonts w:ascii="Consolas" w:eastAsia="Times New Roman" w:hAnsi="Consolas" w:cs="Times New Roman"/>
+          <w:color w:val="4FC1FF"/>
+          <w:sz w:val="21"/>
+          <w:szCs w:val="21"/>
+          <w:lang w:eastAsia="fr-FR"/>
+        </w:rPr>
+        <w:t>count</w:t>
+      </w:r>
+      <w:r>
+        <w:rPr>
+          <w:rFonts w:ascii="Consolas" w:eastAsia="Times New Roman" w:hAnsi="Consolas" w:cs="Times New Roman"/>
+          <w:color w:val="569CD6"/>
+          <w:sz w:val="21"/>
+          <w:szCs w:val="21"/>
+          <w:lang w:eastAsia="fr-FR"/>
+        </w:rPr>
+        <w:t>}</w:t>
+      </w:r>
+      <w:r>
+        <w:rPr>
+          <w:rFonts w:ascii="Consolas" w:eastAsia="Times New Roman" w:hAnsi="Consolas" w:cs="Times New Roman"/>
+          <w:color w:val="808080"/>
+          <w:sz w:val="21"/>
+          <w:szCs w:val="21"/>
+          <w:lang w:eastAsia="fr-FR"/>
+        </w:rPr>
+        <w:t>&lt;/</w:t>
+      </w:r>
+      <w:r>
+        <w:rPr>
+          <w:rFonts w:ascii="Consolas" w:eastAsia="Times New Roman" w:hAnsi="Consolas" w:cs="Times New Roman"/>
+          <w:color w:val="569CD6"/>
+          <w:sz w:val="21"/>
+          <w:szCs w:val="21"/>
+          <w:lang w:eastAsia="fr-FR"/>
+        </w:rPr>
+        <w:t>div</w:t>
+      </w:r>
+      <w:r>
+        <w:rPr>
+          <w:rFonts w:ascii="Consolas" w:eastAsia="Times New Roman" w:hAnsi="Consolas" w:cs="Times New Roman"/>
+          <w:color w:val="808080"/>
+          <w:sz w:val="21"/>
+          <w:szCs w:val="21"/>
+          <w:lang w:eastAsia="fr-FR"/>
+        </w:rPr>
+        <w:t>&gt;</w:t>
+      </w:r>
+    </w:p>
+    <w:p>
+      <w:pPr>
+        <w:shd w:val="clear" w:color="auto" w:fill="1E1E1E"/>
+        <w:spacing w:after="0" w:line="285" w:lineRule="atLeast"/>
+        <w:ind w:left="360"/>
+        <w:rPr>
+          <w:rFonts w:ascii="Consolas" w:eastAsia="Times New Roman" w:hAnsi="Consolas" w:cs="Times New Roman"/>
+          <w:color w:val="D4D4D4"/>
+          <w:sz w:val="21"/>
+          <w:szCs w:val="21"/>
+          <w:lang w:val="en-US" w:eastAsia="fr-FR"/>
+        </w:rPr>
+      </w:pPr>
+      <w:r>
+        <w:rPr>
+          <w:rFonts w:ascii="Consolas" w:eastAsia="Times New Roman" w:hAnsi="Consolas" w:cs="Times New Roman"/>
+          <w:color w:val="808080"/>
+          <w:sz w:val="21"/>
+          <w:szCs w:val="21"/>
+          <w:lang w:val="en-US" w:eastAsia="fr-FR"/>
+        </w:rPr>
+        <w:t>&lt;</w:t>
+      </w:r>
+      <w:r>
+        <w:rPr>
+          <w:rFonts w:ascii="Consolas" w:eastAsia="Times New Roman" w:hAnsi="Consolas" w:cs="Times New Roman"/>
+          <w:color w:val="569CD6"/>
+          <w:sz w:val="21"/>
+          <w:szCs w:val="21"/>
+          <w:lang w:val="en-US" w:eastAsia="fr-FR"/>
+        </w:rPr>
+        <w:t>button</w:t>
+      </w:r>
+      <w:r>
+        <w:rPr>
+          <w:rFonts w:ascii="Consolas" w:eastAsia="Times New Roman" w:hAnsi="Consolas" w:cs="Times New Roman"/>
+          <w:color w:val="D4D4D4"/>
+          <w:sz w:val="21"/>
+          <w:szCs w:val="21"/>
+          <w:lang w:val="en-US" w:eastAsia="fr-FR"/>
+        </w:rPr>
+        <w:t xml:space="preserve"> </w:t>
+      </w:r>
+      <w:proofErr w:type="spellStart"/>
+      <w:r>
+        <w:rPr>
+          <w:rFonts w:ascii="Consolas" w:eastAsia="Times New Roman" w:hAnsi="Consolas" w:cs="Times New Roman"/>
+          <w:color w:val="9CDCFE"/>
+          <w:sz w:val="21"/>
+          <w:szCs w:val="21"/>
+          <w:lang w:val="en-US" w:eastAsia="fr-FR"/>
+        </w:rPr>
+        <w:t>onClick</w:t>
+      </w:r>
+      <w:proofErr w:type="spellEnd"/>
+      <w:proofErr w:type="gramStart"/>
+      <w:r>
+        <w:rPr>
+          <w:rFonts w:ascii="Consolas" w:eastAsia="Times New Roman" w:hAnsi="Consolas" w:cs="Times New Roman"/>
+          <w:color w:val="D4D4D4"/>
+          <w:sz w:val="21"/>
+          <w:szCs w:val="21"/>
+          <w:lang w:val="en-US" w:eastAsia="fr-FR"/>
+        </w:rPr>
+        <w:t>=</w:t>
+      </w:r>
+      <w:r>
+        <w:rPr>
+          <w:rFonts w:ascii="Consolas" w:eastAsia="Times New Roman" w:hAnsi="Consolas" w:cs="Times New Roman"/>
+          <w:color w:val="569CD6"/>
+          <w:sz w:val="21"/>
+          <w:szCs w:val="21"/>
+          <w:lang w:val="en-US" w:eastAsia="fr-FR"/>
+        </w:rPr>
+        <w:t>{</w:t>
+      </w:r>
+      <w:proofErr w:type="gramEnd"/>
+      <w:r>
+        <w:rPr>
+          <w:rFonts w:ascii="Consolas" w:eastAsia="Times New Roman" w:hAnsi="Consolas" w:cs="Times New Roman"/>
+          <w:color w:val="D4D4D4"/>
+          <w:sz w:val="21"/>
+          <w:szCs w:val="21"/>
+          <w:lang w:val="en-US" w:eastAsia="fr-FR"/>
+        </w:rPr>
+        <w:t xml:space="preserve">() </w:t>
+      </w:r>
+      <w:r>
+        <w:rPr>
+          <w:rFonts w:ascii="Consolas" w:eastAsia="Times New Roman" w:hAnsi="Consolas" w:cs="Times New Roman"/>
+          <w:color w:val="569CD6"/>
+          <w:sz w:val="21"/>
+          <w:szCs w:val="21"/>
+          <w:lang w:val="en-US" w:eastAsia="fr-FR"/>
+        </w:rPr>
+        <w:t>=&gt;</w:t>
+      </w:r>
+      <w:r>
+        <w:rPr>
+          <w:rFonts w:ascii="Consolas" w:eastAsia="Times New Roman" w:hAnsi="Consolas" w:cs="Times New Roman"/>
+          <w:color w:val="D4D4D4"/>
+          <w:sz w:val="21"/>
+          <w:szCs w:val="21"/>
+          <w:lang w:val="en-US" w:eastAsia="fr-FR"/>
+        </w:rPr>
+        <w:t xml:space="preserve"> </w:t>
+      </w:r>
+      <w:r>
+        <w:rPr>
+          <w:rFonts w:ascii="Consolas" w:eastAsia="Times New Roman" w:hAnsi="Consolas" w:cs="Times New Roman"/>
+          <w:color w:val="DCDCAA"/>
+          <w:sz w:val="21"/>
+          <w:szCs w:val="21"/>
+          <w:lang w:val="en-US" w:eastAsia="fr-FR"/>
+        </w:rPr>
+        <w:t>dispatch</w:t>
+      </w:r>
+      <w:r>
+        <w:rPr>
+          <w:rFonts w:ascii="Consolas" w:eastAsia="Times New Roman" w:hAnsi="Consolas" w:cs="Times New Roman"/>
+          <w:color w:val="D4D4D4"/>
+          <w:sz w:val="21"/>
+          <w:szCs w:val="21"/>
+          <w:lang w:val="en-US" w:eastAsia="fr-FR"/>
+        </w:rPr>
+        <w:t>(</w:t>
+      </w:r>
+      <w:r>
+        <w:rPr>
+          <w:rFonts w:ascii="Consolas" w:eastAsia="Times New Roman" w:hAnsi="Consolas" w:cs="Times New Roman"/>
+          <w:color w:val="CE9178"/>
+          <w:sz w:val="21"/>
+          <w:szCs w:val="21"/>
+          <w:lang w:val="en-US" w:eastAsia="fr-FR"/>
+        </w:rPr>
+        <w:t>"increment"</w:t>
+      </w:r>
+      <w:r>
+        <w:rPr>
+          <w:rFonts w:ascii="Consolas" w:eastAsia="Times New Roman" w:hAnsi="Consolas" w:cs="Times New Roman"/>
+          <w:color w:val="D4D4D4"/>
+          <w:sz w:val="21"/>
+          <w:szCs w:val="21"/>
+          <w:lang w:val="en-US" w:eastAsia="fr-FR"/>
+        </w:rPr>
+        <w:t>)</w:t>
+      </w:r>
+      <w:r>
+        <w:rPr>
+          <w:rFonts w:ascii="Consolas" w:eastAsia="Times New Roman" w:hAnsi="Consolas" w:cs="Times New Roman"/>
+          <w:color w:val="569CD6"/>
+          <w:sz w:val="21"/>
+          <w:szCs w:val="21"/>
+          <w:lang w:val="en-US" w:eastAsia="fr-FR"/>
+        </w:rPr>
+        <w:t>}</w:t>
+      </w:r>
+      <w:r>
+        <w:rPr>
+          <w:rFonts w:ascii="Consolas" w:eastAsia="Times New Roman" w:hAnsi="Consolas" w:cs="Times New Roman"/>
+          <w:color w:val="808080"/>
+          <w:sz w:val="21"/>
+          <w:szCs w:val="21"/>
+          <w:lang w:val="en-US" w:eastAsia="fr-FR"/>
+        </w:rPr>
+        <w:t>&gt;</w:t>
+      </w:r>
+      <w:r>
+        <w:rPr>
+          <w:rFonts w:ascii="Consolas" w:eastAsia="Times New Roman" w:hAnsi="Consolas" w:cs="Times New Roman"/>
+          <w:color w:val="D4D4D4"/>
+          <w:sz w:val="21"/>
+          <w:szCs w:val="21"/>
+          <w:lang w:val="en-US" w:eastAsia="fr-FR"/>
+        </w:rPr>
+        <w:t>Increment</w:t>
+      </w:r>
+      <w:r>
+        <w:rPr>
+          <w:rFonts w:ascii="Consolas" w:eastAsia="Times New Roman" w:hAnsi="Consolas" w:cs="Times New Roman"/>
+          <w:color w:val="808080"/>
+          <w:sz w:val="21"/>
+          <w:szCs w:val="21"/>
+          <w:lang w:val="en-US" w:eastAsia="fr-FR"/>
+        </w:rPr>
+        <w:t>&lt;/</w:t>
+      </w:r>
+      <w:r>
+        <w:rPr>
+          <w:rFonts w:ascii="Consolas" w:eastAsia="Times New Roman" w:hAnsi="Consolas" w:cs="Times New Roman"/>
+          <w:color w:val="569CD6"/>
+          <w:sz w:val="21"/>
+          <w:szCs w:val="21"/>
+          <w:lang w:val="en-US" w:eastAsia="fr-FR"/>
+        </w:rPr>
+        <w:t>button</w:t>
+      </w:r>
+      <w:r>
+        <w:rPr>
+          <w:rFonts w:ascii="Consolas" w:eastAsia="Times New Roman" w:hAnsi="Consolas" w:cs="Times New Roman"/>
+          <w:color w:val="808080"/>
+          <w:sz w:val="21"/>
+          <w:szCs w:val="21"/>
+          <w:lang w:val="en-US" w:eastAsia="fr-FR"/>
+        </w:rPr>
+        <w:t>&gt;</w:t>
+      </w:r>
+    </w:p>
+    <w:p>
+      <w:pPr>
+        <w:shd w:val="clear" w:color="auto" w:fill="1E1E1E"/>
+        <w:spacing w:after="0" w:line="285" w:lineRule="atLeast"/>
+        <w:ind w:left="360"/>
+        <w:rPr>
+          <w:rFonts w:ascii="Consolas" w:eastAsia="Times New Roman" w:hAnsi="Consolas" w:cs="Times New Roman"/>
+          <w:color w:val="D4D4D4"/>
+          <w:sz w:val="21"/>
+          <w:szCs w:val="21"/>
+          <w:lang w:val="en-US" w:eastAsia="fr-FR"/>
+        </w:rPr>
+      </w:pPr>
+      <w:r>
+        <w:rPr>
+          <w:rFonts w:ascii="Consolas" w:eastAsia="Times New Roman" w:hAnsi="Consolas" w:cs="Times New Roman"/>
+          <w:color w:val="808080"/>
+          <w:sz w:val="21"/>
+          <w:szCs w:val="21"/>
+          <w:lang w:val="en-US" w:eastAsia="fr-FR"/>
+        </w:rPr>
+        <w:t>&lt;</w:t>
+      </w:r>
+      <w:r>
+        <w:rPr>
+          <w:rFonts w:ascii="Consolas" w:eastAsia="Times New Roman" w:hAnsi="Consolas" w:cs="Times New Roman"/>
+          <w:color w:val="569CD6"/>
+          <w:sz w:val="21"/>
+          <w:szCs w:val="21"/>
+          <w:lang w:val="en-US" w:eastAsia="fr-FR"/>
+        </w:rPr>
+        <w:t>button</w:t>
+      </w:r>
+      <w:r>
+        <w:rPr>
+          <w:rFonts w:ascii="Consolas" w:eastAsia="Times New Roman" w:hAnsi="Consolas" w:cs="Times New Roman"/>
+          <w:color w:val="D4D4D4"/>
+          <w:sz w:val="21"/>
+          <w:szCs w:val="21"/>
+          <w:lang w:val="en-US" w:eastAsia="fr-FR"/>
+        </w:rPr>
+        <w:t xml:space="preserve"> </w:t>
+      </w:r>
+      <w:proofErr w:type="spellStart"/>
+      <w:r>
+        <w:rPr>
+          <w:rFonts w:ascii="Consolas" w:eastAsia="Times New Roman" w:hAnsi="Consolas" w:cs="Times New Roman"/>
+          <w:color w:val="9CDCFE"/>
+          <w:sz w:val="21"/>
+          <w:szCs w:val="21"/>
+          <w:lang w:val="en-US" w:eastAsia="fr-FR"/>
+        </w:rPr>
+        <w:t>onClick</w:t>
+      </w:r>
+      <w:proofErr w:type="spellEnd"/>
+      <w:proofErr w:type="gramStart"/>
+      <w:r>
+        <w:rPr>
+          <w:rFonts w:ascii="Consolas" w:eastAsia="Times New Roman" w:hAnsi="Consolas" w:cs="Times New Roman"/>
+          <w:color w:val="D4D4D4"/>
+          <w:sz w:val="21"/>
+          <w:szCs w:val="21"/>
+          <w:lang w:val="en-US" w:eastAsia="fr-FR"/>
+        </w:rPr>
+        <w:t>=</w:t>
+      </w:r>
+      <w:r>
+        <w:rPr>
+          <w:rFonts w:ascii="Consolas" w:eastAsia="Times New Roman" w:hAnsi="Consolas" w:cs="Times New Roman"/>
+          <w:color w:val="569CD6"/>
+          <w:sz w:val="21"/>
+          <w:szCs w:val="21"/>
+          <w:lang w:val="en-US" w:eastAsia="fr-FR"/>
+        </w:rPr>
+        <w:t>{</w:t>
+      </w:r>
+      <w:proofErr w:type="gramEnd"/>
+      <w:r>
+        <w:rPr>
+          <w:rFonts w:ascii="Consolas" w:eastAsia="Times New Roman" w:hAnsi="Consolas" w:cs="Times New Roman"/>
+          <w:color w:val="D4D4D4"/>
+          <w:sz w:val="21"/>
+          <w:szCs w:val="21"/>
+          <w:lang w:val="en-US" w:eastAsia="fr-FR"/>
+        </w:rPr>
+        <w:t xml:space="preserve">() </w:t>
+      </w:r>
+      <w:r>
+        <w:rPr>
+          <w:rFonts w:ascii="Consolas" w:eastAsia="Times New Roman" w:hAnsi="Consolas" w:cs="Times New Roman"/>
+          <w:color w:val="569CD6"/>
+          <w:sz w:val="21"/>
+          <w:szCs w:val="21"/>
+          <w:lang w:val="en-US" w:eastAsia="fr-FR"/>
+        </w:rPr>
+        <w:t>=&gt;</w:t>
+      </w:r>
+      <w:r>
+        <w:rPr>
+          <w:rFonts w:ascii="Consolas" w:eastAsia="Times New Roman" w:hAnsi="Consolas" w:cs="Times New Roman"/>
+          <w:color w:val="D4D4D4"/>
+          <w:sz w:val="21"/>
+          <w:szCs w:val="21"/>
+          <w:lang w:val="en-US" w:eastAsia="fr-FR"/>
+        </w:rPr>
+        <w:t xml:space="preserve"> </w:t>
+      </w:r>
+      <w:r>
+        <w:rPr>
+          <w:rFonts w:ascii="Consolas" w:eastAsia="Times New Roman" w:hAnsi="Consolas" w:cs="Times New Roman"/>
+          <w:color w:val="DCDCAA"/>
+          <w:sz w:val="21"/>
+          <w:szCs w:val="21"/>
+          <w:lang w:val="en-US" w:eastAsia="fr-FR"/>
+        </w:rPr>
+        <w:t>dispatch</w:t>
+      </w:r>
+      <w:r>
+        <w:rPr>
+          <w:rFonts w:ascii="Consolas" w:eastAsia="Times New Roman" w:hAnsi="Consolas" w:cs="Times New Roman"/>
+          <w:color w:val="D4D4D4"/>
+          <w:sz w:val="21"/>
+          <w:szCs w:val="21"/>
+          <w:lang w:val="en-US" w:eastAsia="fr-FR"/>
+        </w:rPr>
+        <w:t>(</w:t>
+      </w:r>
+      <w:r>
+        <w:rPr>
+          <w:rFonts w:ascii="Consolas" w:eastAsia="Times New Roman" w:hAnsi="Consolas" w:cs="Times New Roman"/>
+          <w:color w:val="CE9178"/>
+          <w:sz w:val="21"/>
+          <w:szCs w:val="21"/>
+          <w:lang w:val="en-US" w:eastAsia="fr-FR"/>
+        </w:rPr>
+        <w:t>"decrement"</w:t>
+      </w:r>
+      <w:r>
+        <w:rPr>
+          <w:rFonts w:ascii="Consolas" w:eastAsia="Times New Roman" w:hAnsi="Consolas" w:cs="Times New Roman"/>
+          <w:color w:val="D4D4D4"/>
+          <w:sz w:val="21"/>
+          <w:szCs w:val="21"/>
+          <w:lang w:val="en-US" w:eastAsia="fr-FR"/>
+        </w:rPr>
+        <w:t>)</w:t>
+      </w:r>
+      <w:r>
+        <w:rPr>
+          <w:rFonts w:ascii="Consolas" w:eastAsia="Times New Roman" w:hAnsi="Consolas" w:cs="Times New Roman"/>
+          <w:color w:val="569CD6"/>
+          <w:sz w:val="21"/>
+          <w:szCs w:val="21"/>
+          <w:lang w:val="en-US" w:eastAsia="fr-FR"/>
+        </w:rPr>
+        <w:t>}</w:t>
+      </w:r>
+      <w:r>
+        <w:rPr>
+          <w:rFonts w:ascii="Consolas" w:eastAsia="Times New Roman" w:hAnsi="Consolas" w:cs="Times New Roman"/>
+          <w:color w:val="808080"/>
+          <w:sz w:val="21"/>
+          <w:szCs w:val="21"/>
+          <w:lang w:val="en-US" w:eastAsia="fr-FR"/>
+        </w:rPr>
+        <w:t>&gt;</w:t>
+      </w:r>
+      <w:r>
+        <w:rPr>
+          <w:rFonts w:ascii="Consolas" w:eastAsia="Times New Roman" w:hAnsi="Consolas" w:cs="Times New Roman"/>
+          <w:color w:val="D4D4D4"/>
+          <w:sz w:val="21"/>
+          <w:szCs w:val="21"/>
+          <w:lang w:val="en-US" w:eastAsia="fr-FR"/>
+        </w:rPr>
+        <w:t>Decrement</w:t>
+      </w:r>
+      <w:r>
+        <w:rPr>
+          <w:rFonts w:ascii="Consolas" w:eastAsia="Times New Roman" w:hAnsi="Consolas" w:cs="Times New Roman"/>
+          <w:color w:val="808080"/>
+          <w:sz w:val="21"/>
+          <w:szCs w:val="21"/>
+          <w:lang w:val="en-US" w:eastAsia="fr-FR"/>
+        </w:rPr>
+        <w:t>&lt;/</w:t>
+      </w:r>
+      <w:r>
+        <w:rPr>
+          <w:rFonts w:ascii="Consolas" w:eastAsia="Times New Roman" w:hAnsi="Consolas" w:cs="Times New Roman"/>
+          <w:color w:val="569CD6"/>
+          <w:sz w:val="21"/>
+          <w:szCs w:val="21"/>
+          <w:lang w:val="en-US" w:eastAsia="fr-FR"/>
+        </w:rPr>
+        <w:t>button</w:t>
+      </w:r>
+      <w:r>
+        <w:rPr>
+          <w:rFonts w:ascii="Consolas" w:eastAsia="Times New Roman" w:hAnsi="Consolas" w:cs="Times New Roman"/>
+          <w:color w:val="808080"/>
+          <w:sz w:val="21"/>
+          <w:szCs w:val="21"/>
+          <w:lang w:val="en-US" w:eastAsia="fr-FR"/>
+        </w:rPr>
+        <w:t>&gt;</w:t>
+      </w:r>
+    </w:p>
+    <w:p>
+      <w:pPr>
+        <w:shd w:val="clear" w:color="auto" w:fill="1E1E1E"/>
+        <w:spacing w:after="0" w:line="285" w:lineRule="atLeast"/>
+        <w:ind w:left="360"/>
+        <w:rPr>
+          <w:rFonts w:ascii="Consolas" w:eastAsia="Times New Roman" w:hAnsi="Consolas" w:cs="Times New Roman"/>
+          <w:color w:val="D4D4D4"/>
+          <w:sz w:val="21"/>
+          <w:szCs w:val="21"/>
+          <w:lang w:val="en-US" w:eastAsia="fr-FR"/>
+        </w:rPr>
+      </w:pPr>
+      <w:r>
+        <w:rPr>
+          <w:rFonts w:ascii="Consolas" w:eastAsia="Times New Roman" w:hAnsi="Consolas" w:cs="Times New Roman"/>
+          <w:color w:val="808080"/>
+          <w:sz w:val="21"/>
+          <w:szCs w:val="21"/>
+          <w:lang w:val="en-US" w:eastAsia="fr-FR"/>
+        </w:rPr>
+        <w:t>&lt;</w:t>
+      </w:r>
+      <w:r>
+        <w:rPr>
+          <w:rFonts w:ascii="Consolas" w:eastAsia="Times New Roman" w:hAnsi="Consolas" w:cs="Times New Roman"/>
+          <w:color w:val="569CD6"/>
+          <w:sz w:val="21"/>
+          <w:szCs w:val="21"/>
+          <w:lang w:val="en-US" w:eastAsia="fr-FR"/>
+        </w:rPr>
+        <w:t>button</w:t>
+      </w:r>
+      <w:r>
+        <w:rPr>
+          <w:rFonts w:ascii="Consolas" w:eastAsia="Times New Roman" w:hAnsi="Consolas" w:cs="Times New Roman"/>
+          <w:color w:val="D4D4D4"/>
+          <w:sz w:val="21"/>
+          <w:szCs w:val="21"/>
+          <w:lang w:val="en-US" w:eastAsia="fr-FR"/>
+        </w:rPr>
+        <w:t xml:space="preserve"> </w:t>
+      </w:r>
+      <w:proofErr w:type="spellStart"/>
+      <w:r>
+        <w:rPr>
+          <w:rFonts w:ascii="Consolas" w:eastAsia="Times New Roman" w:hAnsi="Consolas" w:cs="Times New Roman"/>
+          <w:color w:val="9CDCFE"/>
+          <w:sz w:val="21"/>
+          <w:szCs w:val="21"/>
+          <w:lang w:val="en-US" w:eastAsia="fr-FR"/>
+        </w:rPr>
+        <w:t>onClick</w:t>
+      </w:r>
+      <w:proofErr w:type="spellEnd"/>
+      <w:proofErr w:type="gramStart"/>
+      <w:r>
+        <w:rPr>
+          <w:rFonts w:ascii="Consolas" w:eastAsia="Times New Roman" w:hAnsi="Consolas" w:cs="Times New Roman"/>
+          <w:color w:val="D4D4D4"/>
+          <w:sz w:val="21"/>
+          <w:szCs w:val="21"/>
+          <w:lang w:val="en-US" w:eastAsia="fr-FR"/>
+        </w:rPr>
+        <w:t>=</w:t>
+      </w:r>
+      <w:r>
+        <w:rPr>
+          <w:rFonts w:ascii="Consolas" w:eastAsia="Times New Roman" w:hAnsi="Consolas" w:cs="Times New Roman"/>
+          <w:color w:val="569CD6"/>
+          <w:sz w:val="21"/>
+          <w:szCs w:val="21"/>
+          <w:lang w:val="en-US" w:eastAsia="fr-FR"/>
+        </w:rPr>
+        <w:t>{</w:t>
+      </w:r>
+      <w:proofErr w:type="gramEnd"/>
+      <w:r>
+        <w:rPr>
+          <w:rFonts w:ascii="Consolas" w:eastAsia="Times New Roman" w:hAnsi="Consolas" w:cs="Times New Roman"/>
+          <w:color w:val="D4D4D4"/>
+          <w:sz w:val="21"/>
+          <w:szCs w:val="21"/>
+          <w:lang w:val="en-US" w:eastAsia="fr-FR"/>
+        </w:rPr>
+        <w:t xml:space="preserve">() </w:t>
+      </w:r>
+      <w:r>
+        <w:rPr>
+          <w:rFonts w:ascii="Consolas" w:eastAsia="Times New Roman" w:hAnsi="Consolas" w:cs="Times New Roman"/>
+          <w:color w:val="569CD6"/>
+          <w:sz w:val="21"/>
+          <w:szCs w:val="21"/>
+          <w:lang w:val="en-US" w:eastAsia="fr-FR"/>
+        </w:rPr>
+        <w:t>=&gt;</w:t>
+      </w:r>
+      <w:r>
+        <w:rPr>
+          <w:rFonts w:ascii="Consolas" w:eastAsia="Times New Roman" w:hAnsi="Consolas" w:cs="Times New Roman"/>
+          <w:color w:val="D4D4D4"/>
+          <w:sz w:val="21"/>
+          <w:szCs w:val="21"/>
+          <w:lang w:val="en-US" w:eastAsia="fr-FR"/>
+        </w:rPr>
+        <w:t xml:space="preserve"> </w:t>
+      </w:r>
+      <w:r>
+        <w:rPr>
+          <w:rFonts w:ascii="Consolas" w:eastAsia="Times New Roman" w:hAnsi="Consolas" w:cs="Times New Roman"/>
+          <w:color w:val="DCDCAA"/>
+          <w:sz w:val="21"/>
+          <w:szCs w:val="21"/>
+          <w:lang w:val="en-US" w:eastAsia="fr-FR"/>
+        </w:rPr>
+        <w:t>dispatch</w:t>
+      </w:r>
+      <w:r>
+        <w:rPr>
+          <w:rFonts w:ascii="Consolas" w:eastAsia="Times New Roman" w:hAnsi="Consolas" w:cs="Times New Roman"/>
+          <w:color w:val="D4D4D4"/>
+          <w:sz w:val="21"/>
+          <w:szCs w:val="21"/>
+          <w:lang w:val="en-US" w:eastAsia="fr-FR"/>
+        </w:rPr>
+        <w:t>(</w:t>
+      </w:r>
+      <w:r>
+        <w:rPr>
+          <w:rFonts w:ascii="Consolas" w:eastAsia="Times New Roman" w:hAnsi="Consolas" w:cs="Times New Roman"/>
+          <w:color w:val="CE9178"/>
+          <w:sz w:val="21"/>
+          <w:szCs w:val="21"/>
+          <w:lang w:val="en-US" w:eastAsia="fr-FR"/>
+        </w:rPr>
+        <w:t>'reset'</w:t>
+      </w:r>
+      <w:r>
+        <w:rPr>
+          <w:rFonts w:ascii="Consolas" w:eastAsia="Times New Roman" w:hAnsi="Consolas" w:cs="Times New Roman"/>
+          <w:color w:val="D4D4D4"/>
+          <w:sz w:val="21"/>
+          <w:szCs w:val="21"/>
+          <w:lang w:val="en-US" w:eastAsia="fr-FR"/>
+        </w:rPr>
+        <w:t>)</w:t>
+      </w:r>
+      <w:r>
+        <w:rPr>
+          <w:rFonts w:ascii="Consolas" w:eastAsia="Times New Roman" w:hAnsi="Consolas" w:cs="Times New Roman"/>
+          <w:color w:val="569CD6"/>
+          <w:sz w:val="21"/>
+          <w:szCs w:val="21"/>
+          <w:lang w:val="en-US" w:eastAsia="fr-FR"/>
+        </w:rPr>
+        <w:t>}</w:t>
+      </w:r>
+      <w:r>
+        <w:rPr>
+          <w:rFonts w:ascii="Consolas" w:eastAsia="Times New Roman" w:hAnsi="Consolas" w:cs="Times New Roman"/>
+          <w:color w:val="808080"/>
+          <w:sz w:val="21"/>
+          <w:szCs w:val="21"/>
+          <w:lang w:val="en-US" w:eastAsia="fr-FR"/>
+        </w:rPr>
+        <w:t>&gt;</w:t>
+      </w:r>
+      <w:r>
+        <w:rPr>
+          <w:rFonts w:ascii="Consolas" w:eastAsia="Times New Roman" w:hAnsi="Consolas" w:cs="Times New Roman"/>
+          <w:color w:val="D4D4D4"/>
+          <w:sz w:val="21"/>
+          <w:szCs w:val="21"/>
+          <w:lang w:val="en-US" w:eastAsia="fr-FR"/>
+        </w:rPr>
+        <w:t>Reset</w:t>
+      </w:r>
+      <w:r>
+        <w:rPr>
+          <w:rFonts w:ascii="Consolas" w:eastAsia="Times New Roman" w:hAnsi="Consolas" w:cs="Times New Roman"/>
+          <w:color w:val="808080"/>
+          <w:sz w:val="21"/>
+          <w:szCs w:val="21"/>
+          <w:lang w:val="en-US" w:eastAsia="fr-FR"/>
+        </w:rPr>
+        <w:t>&lt;/</w:t>
+      </w:r>
+      <w:r>
+        <w:rPr>
+          <w:rFonts w:ascii="Consolas" w:eastAsia="Times New Roman" w:hAnsi="Consolas" w:cs="Times New Roman"/>
+          <w:color w:val="569CD6"/>
+          <w:sz w:val="21"/>
+          <w:szCs w:val="21"/>
+          <w:lang w:val="en-US" w:eastAsia="fr-FR"/>
+        </w:rPr>
+        <w:t>button</w:t>
+      </w:r>
+      <w:r>
+        <w:rPr>
+          <w:rFonts w:ascii="Consolas" w:eastAsia="Times New Roman" w:hAnsi="Consolas" w:cs="Times New Roman"/>
+          <w:color w:val="808080"/>
+          <w:sz w:val="21"/>
+          <w:szCs w:val="21"/>
+          <w:lang w:val="en-US" w:eastAsia="fr-FR"/>
+        </w:rPr>
+        <w:t>&gt;</w:t>
+      </w:r>
+    </w:p>
+    <w:p>
+      <w:pPr>
+        <w:shd w:val="clear" w:color="auto" w:fill="1E1E1E"/>
+        <w:spacing w:after="0" w:line="285" w:lineRule="atLeast"/>
+        <w:ind w:left="360"/>
+        <w:rPr>
+          <w:rFonts w:ascii="Consolas" w:eastAsia="Times New Roman" w:hAnsi="Consolas" w:cs="Times New Roman"/>
+          <w:color w:val="D4D4D4"/>
+          <w:sz w:val="21"/>
+          <w:szCs w:val="21"/>
+          <w:lang w:eastAsia="fr-FR"/>
+        </w:rPr>
+      </w:pPr>
+      <w:r>
+        <w:rPr>
+          <w:rFonts w:ascii="Consolas" w:eastAsia="Times New Roman" w:hAnsi="Consolas" w:cs="Times New Roman"/>
+          <w:color w:val="808080"/>
+          <w:sz w:val="21"/>
+          <w:szCs w:val="21"/>
+          <w:lang w:eastAsia="fr-FR"/>
+        </w:rPr>
+        <w:t>&lt;/</w:t>
+      </w:r>
+      <w:r>
+        <w:rPr>
+          <w:rFonts w:ascii="Consolas" w:eastAsia="Times New Roman" w:hAnsi="Consolas" w:cs="Times New Roman"/>
+          <w:color w:val="569CD6"/>
+          <w:sz w:val="21"/>
+          <w:szCs w:val="21"/>
+          <w:lang w:eastAsia="fr-FR"/>
+        </w:rPr>
+        <w:t>div</w:t>
+      </w:r>
+      <w:r>
+        <w:rPr>
+          <w:rFonts w:ascii="Consolas" w:eastAsia="Times New Roman" w:hAnsi="Consolas" w:cs="Times New Roman"/>
+          <w:color w:val="808080"/>
+          <w:sz w:val="21"/>
+          <w:szCs w:val="21"/>
+          <w:lang w:eastAsia="fr-FR"/>
+        </w:rPr>
+        <w:t>&gt;</w:t>
+      </w:r>
+    </w:p>
+    <w:p>
+      <w:pPr>
+        <w:shd w:val="clear" w:color="auto" w:fill="1E1E1E"/>
+        <w:spacing w:after="0" w:line="285" w:lineRule="atLeast"/>
+        <w:ind w:left="360"/>
+        <w:rPr>
+          <w:rFonts w:ascii="Consolas" w:eastAsia="Times New Roman" w:hAnsi="Consolas" w:cs="Times New Roman"/>
+          <w:color w:val="D4D4D4"/>
+          <w:sz w:val="21"/>
+          <w:szCs w:val="21"/>
+          <w:lang w:eastAsia="fr-FR"/>
+        </w:rPr>
+      </w:pPr>
+      <w:r>
+        <w:rPr>
+          <w:rFonts w:ascii="Consolas" w:eastAsia="Times New Roman" w:hAnsi="Consolas" w:cs="Times New Roman"/>
+          <w:color w:val="D4D4D4"/>
+          <w:sz w:val="21"/>
+          <w:szCs w:val="21"/>
+          <w:lang w:eastAsia="fr-FR"/>
+        </w:rPr>
+        <w:t>  )</w:t>
+      </w:r>
+    </w:p>
+    <w:p>
+      <w:pPr>
+        <w:shd w:val="clear" w:color="auto" w:fill="1E1E1E"/>
+        <w:spacing w:after="0" w:line="285" w:lineRule="atLeast"/>
+        <w:ind w:left="360"/>
+        <w:rPr>
+          <w:rFonts w:ascii="Consolas" w:eastAsia="Times New Roman" w:hAnsi="Consolas" w:cs="Times New Roman"/>
+          <w:color w:val="D4D4D4"/>
+          <w:sz w:val="21"/>
+          <w:szCs w:val="21"/>
+          <w:lang w:eastAsia="fr-FR"/>
+        </w:rPr>
+      </w:pPr>
+      <w:r>
+        <w:rPr>
+          <w:rFonts w:ascii="Consolas" w:eastAsia="Times New Roman" w:hAnsi="Consolas" w:cs="Times New Roman"/>
+          <w:color w:val="D4D4D4"/>
+          <w:sz w:val="21"/>
+          <w:szCs w:val="21"/>
+          <w:lang w:eastAsia="fr-FR"/>
+        </w:rPr>
+        <w:t>}</w:t>
+      </w:r>
+    </w:p>
+    <w:p>
+      <w:pPr>
+        <w:shd w:val="clear" w:color="auto" w:fill="1E1E1E"/>
+        <w:spacing w:after="0" w:line="285" w:lineRule="atLeast"/>
+        <w:ind w:left="360"/>
+        <w:rPr>
+          <w:rFonts w:ascii="Consolas" w:eastAsia="Times New Roman" w:hAnsi="Consolas" w:cs="Times New Roman"/>
+          <w:color w:val="D4D4D4"/>
+          <w:sz w:val="21"/>
+          <w:szCs w:val="21"/>
+          <w:lang w:eastAsia="fr-FR"/>
+        </w:rPr>
+      </w:pPr>
+      <w:proofErr w:type="gramStart"/>
+      <w:r>
+        <w:rPr>
+          <w:rFonts w:ascii="Consolas" w:eastAsia="Times New Roman" w:hAnsi="Consolas" w:cs="Times New Roman"/>
+          <w:color w:val="C586C0"/>
+          <w:sz w:val="21"/>
+          <w:szCs w:val="21"/>
+          <w:lang w:eastAsia="fr-FR"/>
+        </w:rPr>
+        <w:t>export</w:t>
+      </w:r>
+      <w:proofErr w:type="gramEnd"/>
+      <w:r>
+        <w:rPr>
+          <w:rFonts w:ascii="Consolas" w:eastAsia="Times New Roman" w:hAnsi="Consolas" w:cs="Times New Roman"/>
+          <w:color w:val="D4D4D4"/>
+          <w:sz w:val="21"/>
+          <w:szCs w:val="21"/>
+          <w:lang w:eastAsia="fr-FR"/>
+        </w:rPr>
+        <w:t xml:space="preserve"> </w:t>
+      </w:r>
+      <w:r>
+        <w:rPr>
+          <w:rFonts w:ascii="Consolas" w:eastAsia="Times New Roman" w:hAnsi="Consolas" w:cs="Times New Roman"/>
+          <w:color w:val="C586C0"/>
+          <w:sz w:val="21"/>
+          <w:szCs w:val="21"/>
+          <w:lang w:eastAsia="fr-FR"/>
+        </w:rPr>
+        <w:t>default</w:t>
+      </w:r>
+      <w:r>
+        <w:rPr>
+          <w:rFonts w:ascii="Consolas" w:eastAsia="Times New Roman" w:hAnsi="Consolas" w:cs="Times New Roman"/>
+          <w:color w:val="D4D4D4"/>
+          <w:sz w:val="21"/>
+          <w:szCs w:val="21"/>
+          <w:lang w:eastAsia="fr-FR"/>
+        </w:rPr>
+        <w:t xml:space="preserve"> </w:t>
+      </w:r>
+      <w:proofErr w:type="spellStart"/>
+      <w:r>
+        <w:rPr>
+          <w:rFonts w:ascii="Consolas" w:eastAsia="Times New Roman" w:hAnsi="Consolas" w:cs="Times New Roman"/>
+          <w:color w:val="DCDCAA"/>
+          <w:sz w:val="21"/>
+          <w:szCs w:val="21"/>
+          <w:lang w:eastAsia="fr-FR"/>
+        </w:rPr>
+        <w:t>UseReducer</w:t>
+      </w:r>
+      <w:proofErr w:type="spellEnd"/>
+    </w:p>
+    <w:p>
+      <w:pPr>
         <w:rPr>
           <w:b/>
           <w:bCs/>
@@ -2595,6 +4911,122 @@
           <w:sz w:val="32"/>
           <w:szCs w:val="32"/>
         </w:rPr>
+      </w:pPr>
+    </w:p>
+    <w:p>
+      <w:pPr>
+        <w:rPr>
+          <w:b/>
+          <w:bCs/>
+          <w:color w:val="00B050"/>
+          <w:sz w:val="32"/>
+          <w:szCs w:val="32"/>
+        </w:rPr>
+      </w:pPr>
+      <w:r>
+        <w:rPr>
+          <w:rFonts w:ascii="Segoe UI" w:hAnsi="Segoe UI" w:cs="Segoe UI"/>
+          <w:color w:val="374151"/>
+          <w:shd w:val="clear" w:color="auto" w:fill="F7F7F8"/>
+        </w:rPr>
+        <w:t xml:space="preserve">La fonction </w:t>
+      </w:r>
+      <w:r>
+        <w:rPr>
+          <w:rStyle w:val="CodeHTML"/>
+          <w:rFonts w:ascii="Ubuntu Mono" w:eastAsiaTheme="minorHAnsi" w:hAnsi="Ubuntu Mono"/>
+          <w:b/>
+          <w:bCs/>
+          <w:sz w:val="21"/>
+          <w:szCs w:val="21"/>
+          <w:bdr w:val="single" w:sz="2" w:space="0" w:color="D9D9E3" w:frame="1"/>
+          <w:shd w:val="clear" w:color="auto" w:fill="F7F7F8"/>
+        </w:rPr>
+        <w:t>dispatch</w:t>
+      </w:r>
+      <w:r>
+        <w:rPr>
+          <w:rFonts w:ascii="Segoe UI" w:hAnsi="Segoe UI" w:cs="Segoe UI"/>
+          <w:color w:val="374151"/>
+          <w:shd w:val="clear" w:color="auto" w:fill="F7F7F8"/>
+        </w:rPr>
+        <w:t xml:space="preserve"> d'un </w:t>
+      </w:r>
+      <w:proofErr w:type="spellStart"/>
+      <w:r>
+        <w:rPr>
+          <w:rFonts w:ascii="Segoe UI" w:hAnsi="Segoe UI" w:cs="Segoe UI"/>
+          <w:color w:val="374151"/>
+          <w:shd w:val="clear" w:color="auto" w:fill="F7F7F8"/>
+        </w:rPr>
+        <w:t>hook</w:t>
+      </w:r>
+      <w:proofErr w:type="spellEnd"/>
+      <w:r>
+        <w:rPr>
+          <w:rFonts w:ascii="Segoe UI" w:hAnsi="Segoe UI" w:cs="Segoe UI"/>
+          <w:color w:val="374151"/>
+          <w:shd w:val="clear" w:color="auto" w:fill="F7F7F8"/>
+        </w:rPr>
+        <w:t xml:space="preserve"> </w:t>
+      </w:r>
+      <w:proofErr w:type="spellStart"/>
+      <w:r>
+        <w:rPr>
+          <w:rStyle w:val="CodeHTML"/>
+          <w:rFonts w:ascii="Ubuntu Mono" w:eastAsiaTheme="minorHAnsi" w:hAnsi="Ubuntu Mono"/>
+          <w:b/>
+          <w:bCs/>
+          <w:sz w:val="21"/>
+          <w:szCs w:val="21"/>
+          <w:bdr w:val="single" w:sz="2" w:space="0" w:color="D9D9E3" w:frame="1"/>
+          <w:shd w:val="clear" w:color="auto" w:fill="F7F7F8"/>
+        </w:rPr>
+        <w:t>useReducer</w:t>
+      </w:r>
+      <w:proofErr w:type="spellEnd"/>
+      <w:r>
+        <w:rPr>
+          <w:rFonts w:ascii="Segoe UI" w:hAnsi="Segoe UI" w:cs="Segoe UI"/>
+          <w:color w:val="374151"/>
+          <w:shd w:val="clear" w:color="auto" w:fill="F7F7F8"/>
+        </w:rPr>
+        <w:t xml:space="preserve"> provoquera le nouveau rendu du composant à chaque fois, même si les valeurs sont identiques après la valeur initiale.</w:t>
+      </w:r>
+    </w:p>
+    <w:p>
+      <w:pPr>
+        <w:pStyle w:val="Paragraphedeliste"/>
+        <w:numPr>
+          <w:ilvl w:val="0"/>
+          <w:numId w:val="5"/>
+        </w:numPr>
+        <w:rPr>
+          <w:b/>
+          <w:bCs/>
+          <w:color w:val="00B050"/>
+          <w:sz w:val="32"/>
+          <w:szCs w:val="32"/>
+        </w:rPr>
+      </w:pPr>
+      <w:r>
+        <w:rPr>
+          <w:b/>
+          <w:bCs/>
+          <w:color w:val="00B050"/>
+          <w:sz w:val="32"/>
+          <w:szCs w:val="32"/>
+        </w:rPr>
+        <w:t>L’</w:t>
+      </w:r>
+      <w:r>
+        <w:rPr>
+          <w:b/>
+          <w:bCs/>
+          <w:color w:val="00B050"/>
+          <w:sz w:val="32"/>
+          <w:szCs w:val="32"/>
+        </w:rPr>
         <w:t>immutabilité de l'état</w:t>
       </w:r>
     </w:p>
@@ -3000,7 +5432,6 @@
           <w:szCs w:val="21"/>
           <w:lang w:eastAsia="fr-FR"/>
         </w:rPr>
-        <w:lastRenderedPageBreak/>
         <w:t>};</w:t>
       </w:r>
     </w:p>
@@ -3907,6 +6338,7 @@
           <w:color w:val="374151"/>
           <w:shd w:val="clear" w:color="auto" w:fill="F7F7F8"/>
         </w:rPr>
+        <w:lastRenderedPageBreak/>
         <w:t xml:space="preserve">En résumé, </w:t>
       </w:r>
       <w:proofErr w:type="spellStart"/>
@@ -4726,7 +7158,6 @@
           <w:szCs w:val="21"/>
           <w:lang w:val="en-US" w:eastAsia="fr-FR"/>
         </w:rPr>
-        <w:lastRenderedPageBreak/>
         <w:t>}</w:t>
       </w:r>
     </w:p>
@@ -6017,6 +8448,7 @@
           <w:szCs w:val="21"/>
           <w:lang w:val="en-US" w:eastAsia="fr-FR"/>
         </w:rPr>
+        <w:lastRenderedPageBreak/>
         <w:t>  )</w:t>
       </w:r>
     </w:p>
@@ -7875,7 +10307,6 @@
           <w:szCs w:val="21"/>
           <w:lang w:eastAsia="fr-FR"/>
         </w:rPr>
-        <w:lastRenderedPageBreak/>
         <w:t xml:space="preserve">    </w:t>
       </w:r>
       <w:r>
@@ -8038,6 +10469,7 @@
         <w:rPr>
           <w:noProof/>
         </w:rPr>
+        <w:lastRenderedPageBreak/>
         <w:drawing>
           <wp:inline distT="0" distB="0" distL="0" distR="0" wp14:anchorId="0BA98FCB" wp14:editId="34B5C04D">
             <wp:extent cx="5760720" cy="1819910"/>
@@ -9745,7 +12177,6 @@
           <w:szCs w:val="21"/>
           <w:lang w:val="en-US" w:eastAsia="fr-FR"/>
         </w:rPr>
-        <w:lastRenderedPageBreak/>
         <w:t>  );</w:t>
       </w:r>
     </w:p>
@@ -10046,6 +12477,7 @@
           <w:szCs w:val="21"/>
           <w:lang w:val="en-US" w:eastAsia="fr-FR"/>
         </w:rPr>
+        <w:lastRenderedPageBreak/>
         <w:t xml:space="preserve">  </w:t>
       </w:r>
       <w:proofErr w:type="gramStart"/>
@@ -13832,6 +16264,92 @@
 <file path=word/numbering.xml><?xml version="1.0" encoding="utf-8"?>
 <w:numbering xmlns:wpc="http://schemas.microsoft.com/office/word/2010/wordprocessingCanvas" xmlns:cx="http://schemas.microsoft.com/office/drawing/2014/chartex" xmlns:cx1="http://schemas.microsoft.com/office/drawing/2015/9/8/chartex" xmlns:cx2="http://schemas.microsoft.com/office/drawing/2015/10/21/chartex" xmlns:cx3="http://schemas.microsoft.com/office/drawing/2016/5/9/chartex" xmlns:cx4="http://schemas.microsoft.com/office/drawing/2016/5/10/chartex" xmlns:cx5="http://schemas.microsoft.com/office/drawing/2016/5/11/chartex" xmlns:cx6="http://schemas.microsoft.com/office/drawing/2016/5/12/chartex" xmlns:cx7="http://schemas.microsoft.com/office/drawing/2016/5/13/chartex" xmlns:cx8="http://schemas.microsoft.com/office/drawing/2016/5/14/chartex" xmlns:mc="http://schemas.openxmlformats.org/markup-compatibility/2006" xmlns:aink="http://schemas.microsoft.com/office/drawing/2016/ink" xmlns:am3d="http://schemas.microsoft.com/office/drawing/2017/model3d" xmlns:o="urn:schemas-microsoft-com:office:office" xmlns:oel="http://schemas.microsoft.com/office/2019/extlst" xmlns:r="http://schemas.openxmlformats.org/officeDocument/2006/relationships" xmlns:m="http://schemas.openxmlformats.org/officeDocument/2006/math" xmlns:v="urn:schemas-microsoft-com:vml" xmlns:wp14="http://schemas.microsoft.com/office/word/2010/wordprocessingDrawing" xmlns:wp="http://schemas.openxmlformats.org/drawingml/2006/wordprocessingDrawing" xmlns:w10="urn:schemas-microsoft-com:office:word" xmlns:w="http://schemas.openxmlformats.org/wordprocessingml/2006/main" xmlns:w14="http://schemas.microsoft.com/office/word/2010/wordml" xmlns:w15="http://schemas.microsoft.com/office/word/2012/wordml" xmlns:w16cex="http://schemas.microsoft.com/office/word/2018/wordml/cex" xmlns:w16cid="http://schemas.microsoft.com/office/word/2016/wordml/cid" xmlns:w16="http://schemas.microsoft.com/office/word/2018/wordml" xmlns:w16sdtdh="http://schemas.microsoft.com/office/word/2020/wordml/sdtdatahash" xmlns:w16se="http://schemas.microsoft.com/office/word/2015/wordml/symex" xmlns:wpg="http://schemas.microsoft.com/office/word/2010/wordprocessingGroup" xmlns:wpi="http://schemas.microsoft.com/office/word/2010/wordprocessingInk" xmlns:wne="http://schemas.microsoft.com/office/word/2006/wordml" xmlns:wps="http://schemas.microsoft.com/office/word/2010/wordprocessingShape" mc:Ignorable="w14 w15 w16se w16cid w16 w16cex w16sdtdh wp14">
   <w:abstractNum w:abstractNumId="0" w15:restartNumberingAfterBreak="0">
+    <w:nsid w:val="194067D3"/>
+    <w:multiLevelType w:val="hybridMultilevel"/>
+    <w:tmpl w:val="CE58AE02"/>
+    <w:lvl w:ilvl="0" w:tplc="040C000F">
+      <w:start w:val="1"/>
+      <w:numFmt w:val="decimal"/>
+      <w:lvlText w:val="%1."/>
+      <w:lvlJc w:val="left"/>
+      <w:pPr>
+        <w:ind w:left="720" w:hanging="360"/>
+      </w:pPr>
+    </w:lvl>
+    <w:lvl w:ilvl="1" w:tplc="040C0019" w:tentative="1">
+      <w:start w:val="1"/>
+      <w:numFmt w:val="lowerLetter"/>
+      <w:lvlText w:val="%2."/>
+      <w:lvlJc w:val="left"/>
+      <w:pPr>
+        <w:ind w:left="1440" w:hanging="360"/>
+      </w:pPr>
+    </w:lvl>
+    <w:lvl w:ilvl="2" w:tplc="040C001B" w:tentative="1">
+      <w:start w:val="1"/>
+      <w:numFmt w:val="lowerRoman"/>
+      <w:lvlText w:val="%3."/>
+      <w:lvlJc w:val="right"/>
+      <w:pPr>
+        <w:ind w:left="2160" w:hanging="180"/>
+      </w:pPr>
+    </w:lvl>
+    <w:lvl w:ilvl="3" w:tplc="040C000F" w:tentative="1">
+      <w:start w:val="1"/>
+      <w:numFmt w:val="decimal"/>
+      <w:lvlText w:val="%4."/>
+      <w:lvlJc w:val="left"/>
+      <w:pPr>
+        <w:ind w:left="2880" w:hanging="360"/>
+      </w:pPr>
+    </w:lvl>
+    <w:lvl w:ilvl="4" w:tplc="040C0019" w:tentative="1">
+      <w:start w:val="1"/>
+      <w:numFmt w:val="lowerLetter"/>
+      <w:lvlText w:val="%5."/>
+      <w:lvlJc w:val="left"/>
+      <w:pPr>
+        <w:ind w:left="3600" w:hanging="360"/>
+      </w:pPr>
+    </w:lvl>
+    <w:lvl w:ilvl="5" w:tplc="040C001B" w:tentative="1">
+      <w:start w:val="1"/>
+      <w:numFmt w:val="lowerRoman"/>
+      <w:lvlText w:val="%6."/>
+      <w:lvlJc w:val="right"/>
+      <w:pPr>
+        <w:ind w:left="4320" w:hanging="180"/>
+      </w:pPr>
+    </w:lvl>
+    <w:lvl w:ilvl="6" w:tplc="040C000F" w:tentative="1">
+      <w:start w:val="1"/>
+      <w:numFmt w:val="decimal"/>
+      <w:lvlText w:val="%7."/>
+      <w:lvlJc w:val="left"/>
+      <w:pPr>
+        <w:ind w:left="5040" w:hanging="360"/>
+      </w:pPr>
+    </w:lvl>
+    <w:lvl w:ilvl="7" w:tplc="040C0019" w:tentative="1">
+      <w:start w:val="1"/>
+      <w:numFmt w:val="lowerLetter"/>
+      <w:lvlText w:val="%8."/>
+      <w:lvlJc w:val="left"/>
+      <w:pPr>
+        <w:ind w:left="5760" w:hanging="360"/>
+      </w:pPr>
+    </w:lvl>
+    <w:lvl w:ilvl="8" w:tplc="040C001B" w:tentative="1">
+      <w:start w:val="1"/>
+      <w:numFmt w:val="lowerRoman"/>
+      <w:lvlText w:val="%9."/>
+      <w:lvlJc w:val="right"/>
+      <w:pPr>
+        <w:ind w:left="6480" w:hanging="180"/>
+      </w:pPr>
+    </w:lvl>
+  </w:abstractNum>
+  <w:abstractNum w:abstractNumId="1" w15:restartNumberingAfterBreak="0">
     <w:nsid w:val="1F8E3506"/>
     <w:multiLevelType w:val="hybridMultilevel"/>
     <w:tmpl w:val="5B24D090"/>
@@ -13920,7 +16438,7 @@
       </w:pPr>
     </w:lvl>
   </w:abstractNum>
-  <w:abstractNum w:abstractNumId="1" w15:restartNumberingAfterBreak="0">
+  <w:abstractNum w:abstractNumId="2" w15:restartNumberingAfterBreak="0">
     <w:nsid w:val="4DA57D07"/>
     <w:multiLevelType w:val="multilevel"/>
     <w:tmpl w:val="76FC2BE4"/>
@@ -14033,7 +16551,7 @@
       </w:pPr>
     </w:lvl>
   </w:abstractNum>
-  <w:abstractNum w:abstractNumId="2" w15:restartNumberingAfterBreak="0">
+  <w:abstractNum w:abstractNumId="3" w15:restartNumberingAfterBreak="0">
     <w:nsid w:val="4F205370"/>
     <w:multiLevelType w:val="hybridMultilevel"/>
     <w:tmpl w:val="2A5EBBE8"/>
@@ -14119,7 +16637,7 @@
       </w:pPr>
     </w:lvl>
   </w:abstractNum>
-  <w:abstractNum w:abstractNumId="3" w15:restartNumberingAfterBreak="0">
+  <w:abstractNum w:abstractNumId="4" w15:restartNumberingAfterBreak="0">
     <w:nsid w:val="5C5D2BA3"/>
     <w:multiLevelType w:val="hybridMultilevel"/>
     <w:tmpl w:val="CEC2A778"/>
@@ -14208,7 +16726,7 @@
       </w:pPr>
     </w:lvl>
   </w:abstractNum>
-  <w:abstractNum w:abstractNumId="4" w15:restartNumberingAfterBreak="0">
+  <w:abstractNum w:abstractNumId="5" w15:restartNumberingAfterBreak="0">
     <w:nsid w:val="5E9D03A1"/>
     <w:multiLevelType w:val="hybridMultilevel"/>
     <w:tmpl w:val="96608DC2"/>
@@ -14297,7 +16815,7 @@
       </w:pPr>
     </w:lvl>
   </w:abstractNum>
-  <w:abstractNum w:abstractNumId="5" w15:restartNumberingAfterBreak="0">
+  <w:abstractNum w:abstractNumId="6" w15:restartNumberingAfterBreak="0">
     <w:nsid w:val="75AC0D38"/>
     <w:multiLevelType w:val="hybridMultilevel"/>
     <w:tmpl w:val="B130049A"/>
@@ -14410,7 +16928,7 @@
       </w:rPr>
     </w:lvl>
   </w:abstractNum>
-  <w:abstractNum w:abstractNumId="6" w15:restartNumberingAfterBreak="0">
+  <w:abstractNum w:abstractNumId="7" w15:restartNumberingAfterBreak="0">
     <w:nsid w:val="7F0A09ED"/>
     <w:multiLevelType w:val="multilevel"/>
     <w:tmpl w:val="C73E1AC6"/>
@@ -14532,25 +17050,28 @@
     </w:lvl>
   </w:abstractNum>
   <w:num w:numId="1" w16cid:durableId="1172184757">
+    <w:abstractNumId w:val="3"/>
+  </w:num>
+  <w:num w:numId="2" w16cid:durableId="992493255">
     <w:abstractNumId w:val="2"/>
   </w:num>
-  <w:num w:numId="2" w16cid:durableId="992493255">
+  <w:num w:numId="3" w16cid:durableId="780227116">
+    <w:abstractNumId w:val="4"/>
+  </w:num>
+  <w:num w:numId="4" w16cid:durableId="948656667">
+    <w:abstractNumId w:val="6"/>
+  </w:num>
+  <w:num w:numId="5" w16cid:durableId="1133988571">
+    <w:abstractNumId w:val="7"/>
+  </w:num>
+  <w:num w:numId="6" w16cid:durableId="2142916442">
     <w:abstractNumId w:val="1"/>
   </w:num>
-  <w:num w:numId="3" w16cid:durableId="780227116">
-    <w:abstractNumId w:val="3"/>
-  </w:num>
-  <w:num w:numId="4" w16cid:durableId="948656667">
+  <w:num w:numId="7" w16cid:durableId="1385593160">
     <w:abstractNumId w:val="5"/>
   </w:num>
-  <w:num w:numId="5" w16cid:durableId="1133988571">
-    <w:abstractNumId w:val="6"/>
-  </w:num>
-  <w:num w:numId="6" w16cid:durableId="2142916442">
+  <w:num w:numId="8" w16cid:durableId="400443173">
     <w:abstractNumId w:val="0"/>
-  </w:num>
-  <w:num w:numId="7" w16cid:durableId="1385593160">
-    <w:abstractNumId w:val="4"/>
   </w:num>
 </w:numbering>
 </file>
@@ -14957,6 +17478,7 @@
   <w:style w:type="character" w:default="1" w:styleId="Policepardfaut">
     <w:name w:val="Default Paragraph Font"/>
     <w:uiPriority w:val="1"/>
+    <w:semiHidden/>
     <w:unhideWhenUsed/>
   </w:style>
   <w:style w:type="table" w:default="1" w:styleId="TableauNormal">

</xml_diff>